<commit_message>
FINALLY figured out angular parser
</commit_message>
<xml_diff>
--- a/src/assets/template.docx
+++ b/src/assets/template.docx
@@ -26,7 +26,29 @@
           <w:sz w:val="36"/>
           <w:szCs w:val="36"/>
         </w:rPr>
-        <w:t>{name}</w:t>
+        <w:t>{</w:t>
+      </w:r>
+      <w:r>
+        <w:rPr>
+          <w:rFonts w:ascii="Georgia" w:hAnsi="Georgia"/>
+          <w:b w:val="false"/>
+          <w:bCs w:val="false"/>
+          <w:w w:val="105"/>
+          <w:sz w:val="4"/>
+          <w:szCs w:val="4"/>
+        </w:rPr>
+        <w:t>name</w:t>
+      </w:r>
+      <w:r>
+        <w:rPr>
+          <w:rFonts w:ascii="Georgia" w:hAnsi="Georgia"/>
+          <w:b/>
+          <w:bCs/>
+          <w:w w:val="105"/>
+          <w:sz w:val="4"/>
+          <w:szCs w:val="4"/>
+        </w:rPr>
+        <w:t>}</w:t>
       </w:r>
     </w:p>
     <w:p>
@@ -158,7 +180,96 @@
           <w:b/>
           <w:bCs/>
         </w:rPr>
-        <w:t>{degreeType} in {degreeField}</w:t>
+        <w:t xml:space="preserve">{degreeType} </w:t>
+      </w:r>
+      <w:r>
+        <w:rPr>
+          <w:rFonts w:ascii="Georgia" w:hAnsi="Georgia"/>
+          <w:b/>
+          <w:bCs/>
+        </w:rPr>
+        <w:t>{</w:t>
+      </w:r>
+      <w:r>
+        <w:rPr>
+          <w:rFonts w:ascii="Georgia" w:hAnsi="Georgia"/>
+          <w:b/>
+          <w:bCs/>
+          <w:sz w:val="10"/>
+          <w:szCs w:val="10"/>
+        </w:rPr>
+        <w:t xml:space="preserve">#degreeType == </w:t>
+      </w:r>
+      <w:r>
+        <w:rPr>
+          <w:rFonts w:ascii="Georgia" w:hAnsi="Georgia"/>
+          <w:b/>
+          <w:bCs/>
+          <w:sz w:val="10"/>
+          <w:szCs w:val="10"/>
+        </w:rPr>
+        <w:t xml:space="preserve"> “</w:t>
+      </w:r>
+      <w:r>
+        <w:rPr>
+          <w:rFonts w:ascii="Georgia" w:hAnsi="Georgia"/>
+          <w:b/>
+          <w:bCs/>
+          <w:sz w:val="10"/>
+          <w:szCs w:val="10"/>
+        </w:rPr>
+        <w:t>Doctorate”}</w:t>
+      </w:r>
+      <w:r>
+        <w:rPr>
+          <w:rFonts w:ascii="Georgia" w:hAnsi="Georgia"/>
+          <w:b/>
+          <w:bCs/>
+        </w:rPr>
+        <w:t>of{/}{</w:t>
+      </w:r>
+      <w:r>
+        <w:rPr>
+          <w:rFonts w:ascii="Georgia" w:hAnsi="Georgia"/>
+          <w:b/>
+          <w:bCs/>
+          <w:sz w:val="10"/>
+          <w:szCs w:val="10"/>
+        </w:rPr>
+        <w:t>#degreeType !=  “Doctorate”}</w:t>
+      </w:r>
+      <w:r>
+        <w:rPr>
+          <w:rFonts w:ascii="Georgia" w:hAnsi="Georgia"/>
+          <w:b/>
+          <w:bCs/>
+        </w:rPr>
+        <w:t xml:space="preserve">in{/} </w:t>
+      </w:r>
+      <w:r>
+        <w:rPr>
+          <w:rFonts w:ascii="Georgia" w:hAnsi="Georgia"/>
+          <w:b/>
+          <w:bCs/>
+        </w:rPr>
+        <w:t>{</w:t>
+      </w:r>
+      <w:r>
+        <w:rPr>
+          <w:rFonts w:ascii="Georgia" w:hAnsi="Georgia"/>
+          <w:b/>
+          <w:bCs/>
+          <w:sz w:val="10"/>
+          <w:szCs w:val="10"/>
+        </w:rPr>
+        <w:t>degreeField}</w:t>
+      </w:r>
+      <w:r>
+        <w:rPr>
+          <w:rFonts w:ascii="Georgia" w:hAnsi="Georgia"/>
+          <w:b/>
+          <w:bCs/>
+        </w:rPr>
         <w:tab/>
       </w:r>
       <w:r>
@@ -168,7 +279,25 @@
           <w:bCs w:val="false"/>
           <w:u w:val="single"/>
         </w:rPr>
-        <w:t>{college}</w:t>
+        <w:t>{</w:t>
+      </w:r>
+      <w:r>
+        <w:rPr>
+          <w:rFonts w:ascii="Georgia" w:hAnsi="Georgia"/>
+          <w:b w:val="false"/>
+          <w:bCs w:val="false"/>
+          <w:u w:val="single"/>
+        </w:rPr>
+        <w:t>school</w:t>
+      </w:r>
+      <w:r>
+        <w:rPr>
+          <w:rFonts w:ascii="Georgia" w:hAnsi="Georgia"/>
+          <w:b w:val="false"/>
+          <w:bCs w:val="false"/>
+          <w:u w:val="single"/>
+        </w:rPr>
+        <w:t>}</w:t>
       </w:r>
     </w:p>
     <w:p>
@@ -214,7 +343,19 @@
         </w:rPr>
         <w:t xml:space="preserve"> GPA: 4.00/4.00</w:t>
         <w:tab/>
-        <w:t>{collegeEndDate}</w:t>
+        <w:t>{</w:t>
+      </w:r>
+      <w:r>
+        <w:rPr>
+          <w:rFonts w:ascii="Georgia" w:hAnsi="Georgia"/>
+        </w:rPr>
+        <w:t>school</w:t>
+      </w:r>
+      <w:r>
+        <w:rPr>
+          <w:rFonts w:ascii="Georgia" w:hAnsi="Georgia"/>
+        </w:rPr>
+        <w:t>EndDate}</w:t>
       </w:r>
     </w:p>
     <w:p>
@@ -650,7 +791,7 @@
           <w:tab w:val="left" w:pos="1558" w:leader="none"/>
           <w:tab w:val="right" w:pos="9360" w:leader="none"/>
         </w:tabs>
-        <w:spacing w:lineRule="auto" w:line="254"/>
+        <w:spacing w:lineRule="auto" w:line="252"/>
         <w:ind w:right="1282" w:firstLine="720"/>
         <w:rPr>
           <w:rFonts w:ascii="Georgia" w:hAnsi="Georgia"/>
@@ -679,7 +820,7 @@
           <w:tab w:val="left" w:pos="1558" w:leader="none"/>
           <w:tab w:val="right" w:pos="9360" w:leader="none"/>
         </w:tabs>
-        <w:spacing w:lineRule="auto" w:line="254"/>
+        <w:spacing w:lineRule="auto" w:line="252"/>
         <w:ind w:left="1440" w:right="1282" w:hanging="360"/>
         <w:rPr>
           <w:rFonts w:ascii="Georgia" w:hAnsi="Georgia"/>
@@ -710,7 +851,7 @@
           <w:tab w:val="left" w:pos="1558" w:leader="none"/>
           <w:tab w:val="right" w:pos="9360" w:leader="none"/>
         </w:tabs>
-        <w:spacing w:lineRule="auto" w:line="254"/>
+        <w:spacing w:lineRule="auto" w:line="252"/>
         <w:ind w:left="1440" w:right="1282" w:hanging="360"/>
         <w:rPr>
           <w:rFonts w:ascii="Georgia" w:hAnsi="Georgia"/>
@@ -737,7 +878,7 @@
           <w:tab w:val="left" w:pos="1558" w:leader="none"/>
           <w:tab w:val="right" w:pos="9360" w:leader="none"/>
         </w:tabs>
-        <w:spacing w:lineRule="auto" w:line="254"/>
+        <w:spacing w:lineRule="auto" w:line="252"/>
         <w:ind w:right="1282" w:firstLine="720"/>
         <w:rPr>
           <w:rFonts w:ascii="Georgia" w:hAnsi="Georgia"/>
@@ -766,7 +907,7 @@
           <w:tab w:val="left" w:pos="1558" w:leader="none"/>
           <w:tab w:val="right" w:pos="9360" w:leader="none"/>
         </w:tabs>
-        <w:spacing w:lineRule="auto" w:line="254"/>
+        <w:spacing w:lineRule="auto" w:line="252"/>
         <w:ind w:left="1440" w:right="1282" w:hanging="360"/>
         <w:rPr>
           <w:rFonts w:ascii="Georgia" w:hAnsi="Georgia"/>
@@ -797,7 +938,7 @@
           <w:tab w:val="left" w:pos="1558" w:leader="none"/>
           <w:tab w:val="right" w:pos="9360" w:leader="none"/>
         </w:tabs>
-        <w:spacing w:lineRule="auto" w:line="254"/>
+        <w:spacing w:lineRule="auto" w:line="252"/>
         <w:ind w:left="1440" w:right="1282" w:hanging="360"/>
         <w:rPr>
           <w:rFonts w:ascii="Georgia" w:hAnsi="Georgia"/>
@@ -824,7 +965,7 @@
           <w:tab w:val="left" w:pos="1558" w:leader="none"/>
           <w:tab w:val="right" w:pos="9360" w:leader="none"/>
         </w:tabs>
-        <w:spacing w:lineRule="auto" w:line="254"/>
+        <w:spacing w:lineRule="auto" w:line="252"/>
         <w:ind w:right="1282" w:firstLine="720"/>
         <w:rPr>
           <w:rFonts w:ascii="Georgia" w:hAnsi="Georgia"/>
@@ -853,7 +994,7 @@
           <w:tab w:val="left" w:pos="1558" w:leader="none"/>
           <w:tab w:val="right" w:pos="9360" w:leader="none"/>
         </w:tabs>
-        <w:spacing w:lineRule="auto" w:line="254"/>
+        <w:spacing w:lineRule="auto" w:line="252"/>
         <w:ind w:left="1440" w:right="1282" w:hanging="360"/>
         <w:rPr>
           <w:rFonts w:ascii="Georgia" w:hAnsi="Georgia"/>
@@ -884,7 +1025,7 @@
           <w:tab w:val="left" w:pos="1558" w:leader="none"/>
           <w:tab w:val="right" w:pos="9360" w:leader="none"/>
         </w:tabs>
-        <w:spacing w:lineRule="auto" w:line="254"/>
+        <w:spacing w:lineRule="auto" w:line="252"/>
         <w:ind w:left="1440" w:right="1282" w:hanging="360"/>
         <w:rPr>
           <w:rFonts w:ascii="Georgia" w:hAnsi="Georgia"/>

</xml_diff>

<commit_message>
work on template formatting
</commit_message>
<xml_diff>
--- a/src/assets/template.docx
+++ b/src/assets/template.docx
@@ -180,15 +180,7 @@
           <w:b/>
           <w:bCs/>
         </w:rPr>
-        <w:t xml:space="preserve">{degreeType} </w:t>
-      </w:r>
-      <w:r>
-        <w:rPr>
-          <w:rFonts w:ascii="Georgia" w:hAnsi="Georgia"/>
-          <w:b/>
-          <w:bCs/>
-        </w:rPr>
-        <w:t>{</w:t>
+        <w:t>{degreeType} {</w:t>
       </w:r>
       <w:r>
         <w:rPr>
@@ -198,7 +190,15 @@
           <w:sz w:val="10"/>
           <w:szCs w:val="10"/>
         </w:rPr>
-        <w:t xml:space="preserve">#degreeType == </w:t>
+        <w:t>#degreeType ==  “Doctorate”}</w:t>
+      </w:r>
+      <w:r>
+        <w:rPr>
+          <w:rFonts w:ascii="Georgia" w:hAnsi="Georgia"/>
+          <w:b/>
+          <w:bCs/>
+        </w:rPr>
+        <w:t>of{/}{</w:t>
       </w:r>
       <w:r>
         <w:rPr>
@@ -208,34 +208,6 @@
           <w:sz w:val="10"/>
           <w:szCs w:val="10"/>
         </w:rPr>
-        <w:t xml:space="preserve"> “</w:t>
-      </w:r>
-      <w:r>
-        <w:rPr>
-          <w:rFonts w:ascii="Georgia" w:hAnsi="Georgia"/>
-          <w:b/>
-          <w:bCs/>
-          <w:sz w:val="10"/>
-          <w:szCs w:val="10"/>
-        </w:rPr>
-        <w:t>Doctorate”}</w:t>
-      </w:r>
-      <w:r>
-        <w:rPr>
-          <w:rFonts w:ascii="Georgia" w:hAnsi="Georgia"/>
-          <w:b/>
-          <w:bCs/>
-        </w:rPr>
-        <w:t>of{/}{</w:t>
-      </w:r>
-      <w:r>
-        <w:rPr>
-          <w:rFonts w:ascii="Georgia" w:hAnsi="Georgia"/>
-          <w:b/>
-          <w:bCs/>
-          <w:sz w:val="10"/>
-          <w:szCs w:val="10"/>
-        </w:rPr>
         <w:t>#degreeType !=  “Doctorate”}</w:t>
       </w:r>
       <w:r>
@@ -244,15 +216,7 @@
           <w:b/>
           <w:bCs/>
         </w:rPr>
-        <w:t xml:space="preserve">in{/} </w:t>
-      </w:r>
-      <w:r>
-        <w:rPr>
-          <w:rFonts w:ascii="Georgia" w:hAnsi="Georgia"/>
-          <w:b/>
-          <w:bCs/>
-        </w:rPr>
-        <w:t>{</w:t>
+        <w:t>in{/} {</w:t>
       </w:r>
       <w:r>
         <w:rPr>
@@ -279,25 +243,7 @@
           <w:bCs w:val="false"/>
           <w:u w:val="single"/>
         </w:rPr>
-        <w:t>{</w:t>
-      </w:r>
-      <w:r>
-        <w:rPr>
-          <w:rFonts w:ascii="Georgia" w:hAnsi="Georgia"/>
-          <w:b w:val="false"/>
-          <w:bCs w:val="false"/>
-          <w:u w:val="single"/>
-        </w:rPr>
-        <w:t>school</w:t>
-      </w:r>
-      <w:r>
-        <w:rPr>
-          <w:rFonts w:ascii="Georgia" w:hAnsi="Georgia"/>
-          <w:b w:val="false"/>
-          <w:bCs w:val="false"/>
-          <w:u w:val="single"/>
-        </w:rPr>
-        <w:t>}</w:t>
+        <w:t>{school}</w:t>
       </w:r>
     </w:p>
     <w:p>
@@ -332,25 +278,7 @@
           <w:bCs w:val="false"/>
           <w:u w:val="none"/>
         </w:rPr>
-        <w:t xml:space="preserve">GPA: </w:t>
-      </w:r>
-      <w:r>
-        <w:rPr>
-          <w:rFonts w:ascii="Georgia" w:hAnsi="Georgia"/>
-          <w:b w:val="false"/>
-          <w:bCs w:val="false"/>
-          <w:u w:val="none"/>
-        </w:rPr>
-        <w:t>{gpa}</w:t>
-      </w:r>
-      <w:r>
-        <w:rPr>
-          <w:rFonts w:ascii="Georgia" w:hAnsi="Georgia"/>
-          <w:b w:val="false"/>
-          <w:bCs w:val="false"/>
-          <w:u w:val="none"/>
-        </w:rPr>
-        <w:t xml:space="preserve"> </w:t>
+        <w:t xml:space="preserve">GPA: {gpa} </w:t>
       </w:r>
       <w:r>
         <w:rPr>
@@ -430,7 +358,7 @@
           <w:sz w:val="30"/>
           <w:szCs w:val="30"/>
         </w:rPr>
-        <w:t>Work Experience</w:t>
+        <w:t>{#work.length &gt; 0}Work Experience</w:t>
       </w:r>
     </w:p>
     <w:p>
@@ -452,6 +380,28 @@
           <w:b/>
           <w:bCs/>
         </w:rPr>
+        <w:t>{#work}</w:t>
+      </w:r>
+    </w:p>
+    <w:p>
+      <w:pPr>
+        <w:pStyle w:val="Normal"/>
+        <w:tabs>
+          <w:tab w:val="clear" w:pos="720"/>
+          <w:tab w:val="right" w:pos="10800" w:leader="none"/>
+        </w:tabs>
+        <w:spacing w:lineRule="auto" w:line="276"/>
+        <w:ind w:firstLine="720"/>
+        <w:rPr>
+          <w:rFonts w:ascii="Georgia" w:hAnsi="Georgia"/>
+        </w:rPr>
+      </w:pPr>
+      <w:r>
+        <w:rPr>
+          <w:rFonts w:ascii="Georgia" w:hAnsi="Georgia"/>
+          <w:b/>
+          <w:bCs/>
+        </w:rPr>
         <w:t>{position}</w:t>
       </w:r>
       <w:r>
@@ -478,14 +428,14 @@
           <w:rFonts w:ascii="Georgia" w:hAnsi="Georgia"/>
           <w:u w:val="single"/>
         </w:rPr>
-        <w:t>{company}</w:t>
+        <w:t>{org}</w:t>
       </w:r>
       <w:r>
         <w:rPr>
           <w:rFonts w:ascii="Georgia" w:hAnsi="Georgia"/>
         </w:rPr>
         <w:tab/>
-        <w:t>September 2022 – Present</w:t>
+        <w:t>{startDate} – {#endDate}{endDate}{/}{#!endDate}Present{/}</w:t>
       </w:r>
     </w:p>
     <w:p>
@@ -508,7 +458,155 @@
         <w:rPr>
           <w:rFonts w:ascii="Georgia" w:hAnsi="Georgia"/>
         </w:rPr>
-        <w:t>Verified payments using Microsoft Excel, emailed clients about transaction details, and aided in issuing larger account charges, helping maintain our primary income flow</w:t>
+        <w:t>{responsibilities}</w:t>
+      </w:r>
+    </w:p>
+    <w:p>
+      <w:pPr>
+        <w:pStyle w:val="ListParagraph"/>
+        <w:numPr>
+          <w:ilvl w:val="0"/>
+          <w:numId w:val="0"/>
+        </w:numPr>
+        <w:tabs>
+          <w:tab w:val="clear" w:pos="720"/>
+          <w:tab w:val="right" w:pos="9360" w:leader="none"/>
+        </w:tabs>
+        <w:spacing w:lineRule="auto" w:line="276"/>
+        <w:ind w:left="1440" w:hanging="0"/>
+        <w:rPr>
+          <w:rFonts w:ascii="Georgia" w:hAnsi="Georgia"/>
+        </w:rPr>
+      </w:pPr>
+      <w:r>
+        <w:rPr/>
+        <w:t>{/work}</w:t>
+      </w:r>
+    </w:p>
+    <w:p>
+      <w:pPr>
+        <w:pStyle w:val="ListParagraph"/>
+        <w:numPr>
+          <w:ilvl w:val="0"/>
+          <w:numId w:val="0"/>
+        </w:numPr>
+        <w:tabs>
+          <w:tab w:val="clear" w:pos="720"/>
+          <w:tab w:val="right" w:pos="9360" w:leader="none"/>
+        </w:tabs>
+        <w:spacing w:lineRule="auto" w:line="276"/>
+        <w:ind w:left="1440" w:hanging="0"/>
+        <w:rPr>
+          <w:rFonts w:ascii="Georgia" w:hAnsi="Georgia"/>
+        </w:rPr>
+      </w:pPr>
+      <w:r>
+        <w:rPr/>
+        <w:t>{/}</w:t>
+      </w:r>
+    </w:p>
+    <w:p>
+      <w:pPr>
+        <w:pStyle w:val="Normal"/>
+        <w:pBdr>
+          <w:bottom w:val="single" w:sz="6" w:space="1" w:color="000000"/>
+        </w:pBdr>
+        <w:spacing w:lineRule="auto" w:line="276"/>
+        <w:rPr>
+          <w:rFonts w:ascii="Georgia" w:hAnsi="Georgia"/>
+          <w:b/>
+          <w:b/>
+          <w:bCs/>
+          <w:sz w:val="30"/>
+          <w:szCs w:val="30"/>
+        </w:rPr>
+      </w:pPr>
+      <w:r>
+        <w:rPr>
+          <w:rFonts w:ascii="Georgia" w:hAnsi="Georgia"/>
+          <w:b/>
+          <w:bCs/>
+          <w:sz w:val="30"/>
+          <w:szCs w:val="30"/>
+        </w:rPr>
+        <w:t>{#volunteer.length &gt; 0}Volunteering/Service</w:t>
+      </w:r>
+    </w:p>
+    <w:p>
+      <w:pPr>
+        <w:pStyle w:val="Normal"/>
+        <w:tabs>
+          <w:tab w:val="clear" w:pos="720"/>
+          <w:tab w:val="right" w:pos="10800" w:leader="none"/>
+        </w:tabs>
+        <w:spacing w:lineRule="auto" w:line="276"/>
+        <w:ind w:hanging="0"/>
+        <w:rPr>
+          <w:rFonts w:ascii="Georgia" w:hAnsi="Georgia"/>
+        </w:rPr>
+      </w:pPr>
+      <w:r>
+        <w:rPr>
+          <w:rFonts w:ascii="Georgia" w:hAnsi="Georgia"/>
+          <w:b/>
+          <w:bCs/>
+        </w:rPr>
+        <w:t>{#volunteer}</w:t>
+      </w:r>
+    </w:p>
+    <w:p>
+      <w:pPr>
+        <w:pStyle w:val="Normal"/>
+        <w:tabs>
+          <w:tab w:val="clear" w:pos="720"/>
+          <w:tab w:val="right" w:pos="10800" w:leader="none"/>
+        </w:tabs>
+        <w:spacing w:lineRule="auto" w:line="276"/>
+        <w:ind w:firstLine="720"/>
+        <w:rPr>
+          <w:rFonts w:ascii="Georgia" w:hAnsi="Georgia"/>
+        </w:rPr>
+      </w:pPr>
+      <w:r>
+        <w:rPr>
+          <w:rFonts w:ascii="Georgia" w:hAnsi="Georgia"/>
+          <w:b/>
+          <w:bCs/>
+        </w:rPr>
+        <w:t>{position}</w:t>
+      </w:r>
+      <w:r>
+        <w:rPr>
+          <w:rFonts w:ascii="Georgia" w:hAnsi="Georgia"/>
+        </w:rPr>
+        <w:tab/>
+        <w:t>Columbia, Missouri</w:t>
+      </w:r>
+    </w:p>
+    <w:p>
+      <w:pPr>
+        <w:pStyle w:val="Normal"/>
+        <w:tabs>
+          <w:tab w:val="clear" w:pos="720"/>
+          <w:tab w:val="right" w:pos="10800" w:leader="none"/>
+        </w:tabs>
+        <w:spacing w:lineRule="auto" w:line="276"/>
+        <w:ind w:firstLine="720"/>
+        <w:rPr/>
+      </w:pPr>
+      <w:r>
+        <w:rPr>
+          <w:rFonts w:ascii="Georgia" w:hAnsi="Georgia"/>
+          <w:u w:val="single"/>
+        </w:rPr>
+        <w:t>{org}</w:t>
+      </w:r>
+      <w:r>
+        <w:rPr>
+          <w:rFonts w:ascii="Georgia" w:hAnsi="Georgia"/>
+        </w:rPr>
+        <w:tab/>
+        <w:t>{startDate} – {#endDate}{endDate}{/}{#!endDate}Present{/}</w:t>
       </w:r>
     </w:p>
     <w:p>
@@ -531,7 +629,204 @@
         <w:rPr>
           <w:rFonts w:ascii="Georgia" w:hAnsi="Georgia"/>
         </w:rPr>
-        <w:t>Learned how to deploy knowledge of resumes, cover letters, and career assessments to help empower students and increase employment chances</w:t>
+        <w:t>{responsibilities}</w:t>
+      </w:r>
+    </w:p>
+    <w:p>
+      <w:pPr>
+        <w:pStyle w:val="ListParagraph"/>
+        <w:numPr>
+          <w:ilvl w:val="0"/>
+          <w:numId w:val="0"/>
+        </w:numPr>
+        <w:tabs>
+          <w:tab w:val="clear" w:pos="720"/>
+          <w:tab w:val="right" w:pos="9360" w:leader="none"/>
+        </w:tabs>
+        <w:spacing w:lineRule="auto" w:line="276"/>
+        <w:ind w:left="1440" w:hanging="0"/>
+        <w:rPr>
+          <w:rFonts w:ascii="Georgia" w:hAnsi="Georgia"/>
+        </w:rPr>
+      </w:pPr>
+      <w:r>
+        <w:rPr/>
+        <w:t>{/volunteer}</w:t>
+      </w:r>
+    </w:p>
+    <w:p>
+      <w:pPr>
+        <w:pStyle w:val="ListParagraph"/>
+        <w:numPr>
+          <w:ilvl w:val="0"/>
+          <w:numId w:val="0"/>
+        </w:numPr>
+        <w:tabs>
+          <w:tab w:val="clear" w:pos="720"/>
+          <w:tab w:val="right" w:pos="9360" w:leader="none"/>
+        </w:tabs>
+        <w:spacing w:lineRule="auto" w:line="276"/>
+        <w:ind w:hanging="0"/>
+        <w:rPr>
+          <w:rFonts w:ascii="Georgia" w:hAnsi="Georgia"/>
+        </w:rPr>
+      </w:pPr>
+      <w:r>
+        <w:rPr/>
+        <w:t>{/}</w:t>
+      </w:r>
+    </w:p>
+    <w:p>
+      <w:pPr>
+        <w:pStyle w:val="ListParagraph"/>
+        <w:numPr>
+          <w:ilvl w:val="0"/>
+          <w:numId w:val="0"/>
+        </w:numPr>
+        <w:pBdr>
+          <w:bottom w:val="single" w:sz="6" w:space="1" w:color="000000"/>
+        </w:pBdr>
+        <w:tabs>
+          <w:tab w:val="clear" w:pos="720"/>
+          <w:tab w:val="right" w:pos="9360" w:leader="none"/>
+        </w:tabs>
+        <w:spacing w:lineRule="auto" w:line="276"/>
+        <w:ind w:hanging="0"/>
+        <w:rPr>
+          <w:b w:val="false"/>
+          <w:b w:val="false"/>
+          <w:bCs w:val="false"/>
+        </w:rPr>
+      </w:pPr>
+      <w:r>
+        <w:rPr>
+          <w:rFonts w:ascii="Georgia" w:hAnsi="Georgia"/>
+          <w:b/>
+          <w:bCs/>
+          <w:sz w:val="30"/>
+          <w:szCs w:val="30"/>
+        </w:rPr>
+        <w:t>{#extra.length &gt; 0}</w:t>
+      </w:r>
+    </w:p>
+    <w:p>
+      <w:pPr>
+        <w:pStyle w:val="ListParagraph"/>
+        <w:numPr>
+          <w:ilvl w:val="0"/>
+          <w:numId w:val="0"/>
+        </w:numPr>
+        <w:pBdr>
+          <w:bottom w:val="single" w:sz="6" w:space="1" w:color="000000"/>
+        </w:pBdr>
+        <w:tabs>
+          <w:tab w:val="clear" w:pos="720"/>
+          <w:tab w:val="right" w:pos="9360" w:leader="none"/>
+        </w:tabs>
+        <w:spacing w:lineRule="auto" w:line="276"/>
+        <w:ind w:hanging="0"/>
+        <w:rPr>
+          <w:b w:val="false"/>
+          <w:b w:val="false"/>
+          <w:bCs w:val="false"/>
+        </w:rPr>
+      </w:pPr>
+      <w:r>
+        <w:rPr>
+          <w:rFonts w:ascii="Georgia" w:hAnsi="Georgia"/>
+          <w:b/>
+          <w:bCs/>
+          <w:sz w:val="30"/>
+          <w:szCs w:val="30"/>
+        </w:rPr>
+        <w:t xml:space="preserve">Extracurricular </w:t>
+      </w:r>
+      <w:r>
+        <w:rPr>
+          <w:rFonts w:ascii="Georgia" w:hAnsi="Georgia"/>
+          <w:b/>
+          <w:bCs/>
+          <w:sz w:val="30"/>
+          <w:szCs w:val="30"/>
+        </w:rPr>
+        <w:t>Activities</w:t>
+      </w:r>
+    </w:p>
+    <w:p>
+      <w:pPr>
+        <w:pStyle w:val="Normal"/>
+        <w:tabs>
+          <w:tab w:val="clear" w:pos="720"/>
+          <w:tab w:val="right" w:pos="10800" w:leader="none"/>
+        </w:tabs>
+        <w:spacing w:lineRule="auto" w:line="276"/>
+        <w:ind w:firstLine="720"/>
+        <w:rPr>
+          <w:rFonts w:ascii="Georgia" w:hAnsi="Georgia"/>
+        </w:rPr>
+      </w:pPr>
+      <w:r>
+        <w:rPr>
+          <w:rFonts w:ascii="Georgia" w:hAnsi="Georgia"/>
+          <w:b/>
+          <w:bCs/>
+        </w:rPr>
+        <w:t>{#extra}</w:t>
+      </w:r>
+    </w:p>
+    <w:p>
+      <w:pPr>
+        <w:pStyle w:val="Normal"/>
+        <w:tabs>
+          <w:tab w:val="clear" w:pos="720"/>
+          <w:tab w:val="right" w:pos="10800" w:leader="none"/>
+        </w:tabs>
+        <w:spacing w:lineRule="auto" w:line="276"/>
+        <w:ind w:firstLine="720"/>
+        <w:rPr>
+          <w:rFonts w:ascii="Georgia" w:hAnsi="Georgia"/>
+        </w:rPr>
+      </w:pPr>
+      <w:r>
+        <w:rPr>
+          <w:rFonts w:ascii="Georgia" w:hAnsi="Georgia"/>
+          <w:b/>
+          <w:bCs/>
+        </w:rPr>
+        <w:t>{position}</w:t>
+      </w:r>
+      <w:r>
+        <w:rPr>
+          <w:rFonts w:ascii="Georgia" w:hAnsi="Georgia"/>
+        </w:rPr>
+        <w:tab/>
+        <w:t>Columbia, Missouri</w:t>
+      </w:r>
+    </w:p>
+    <w:p>
+      <w:pPr>
+        <w:pStyle w:val="Normal"/>
+        <w:tabs>
+          <w:tab w:val="clear" w:pos="720"/>
+          <w:tab w:val="right" w:pos="10800" w:leader="none"/>
+        </w:tabs>
+        <w:spacing w:lineRule="auto" w:line="276"/>
+        <w:ind w:firstLine="720"/>
+        <w:rPr/>
+      </w:pPr>
+      <w:r>
+        <w:rPr>
+          <w:rFonts w:ascii="Georgia" w:hAnsi="Georgia"/>
+          <w:u w:val="single"/>
+        </w:rPr>
+        <w:t>{org}</w:t>
+      </w:r>
+      <w:r>
+        <w:rPr>
+          <w:rFonts w:ascii="Georgia" w:hAnsi="Georgia"/>
+        </w:rPr>
+        <w:tab/>
+        <w:t>{startDate} – {#endDate}{endDate}{/}{#!endDate}Present{/}</w:t>
       </w:r>
     </w:p>
     <w:p>
@@ -553,41 +848,34 @@
       <w:r>
         <w:rPr>
           <w:rFonts w:ascii="Georgia" w:hAnsi="Georgia"/>
-          <w:w w:val="105"/>
-        </w:rPr>
-        <w:t>Furthered ability to work in teams and groups through real-life experiences</w:t>
+        </w:rPr>
+        <w:t>{responsibilities}</w:t>
+      </w:r>
+    </w:p>
+    <w:p>
+      <w:pPr>
+        <w:pStyle w:val="ListParagraph"/>
+        <w:rPr/>
+      </w:pPr>
+      <w:r>
+        <w:rPr/>
+        <w:t>{/extra}</w:t>
+      </w:r>
+    </w:p>
+    <w:p>
+      <w:pPr>
+        <w:pStyle w:val="ListParagraph"/>
+        <w:ind w:hanging="0"/>
+        <w:rPr/>
+      </w:pPr>
+      <w:r>
+        <w:rPr/>
+        <w:t>{/}</w:t>
       </w:r>
     </w:p>
     <w:p>
       <w:pPr>
         <w:pStyle w:val="Normal"/>
-        <w:spacing w:lineRule="auto" w:line="276"/>
-        <w:rPr>
-          <w:rFonts w:ascii="Georgia" w:hAnsi="Georgia"/>
-          <w:b/>
-          <w:b/>
-          <w:bCs/>
-          <w:sz w:val="32"/>
-          <w:szCs w:val="32"/>
-        </w:rPr>
-      </w:pPr>
-      <w:r>
-        <w:rPr>
-          <w:rFonts w:ascii="Georgia" w:hAnsi="Georgia"/>
-          <w:b/>
-          <w:bCs/>
-          <w:sz w:val="32"/>
-          <w:szCs w:val="32"/>
-        </w:rPr>
-      </w:r>
-    </w:p>
-    <w:p>
-      <w:pPr>
-        <w:pStyle w:val="Normal"/>
-        <w:pBdr>
-          <w:bottom w:val="single" w:sz="6" w:space="1" w:color="000000"/>
-        </w:pBdr>
-        <w:spacing w:lineRule="auto" w:line="276"/>
         <w:rPr>
           <w:rFonts w:ascii="Georgia" w:hAnsi="Georgia"/>
           <w:b/>
@@ -598,550 +886,7 @@
         </w:rPr>
       </w:pPr>
       <w:r>
-        <w:rPr>
-          <w:rFonts w:ascii="Georgia" w:hAnsi="Georgia"/>
-          <w:b/>
-          <w:bCs/>
-          <w:sz w:val="30"/>
-          <w:szCs w:val="30"/>
-        </w:rPr>
-        <w:t>Involvement</w:t>
-      </w:r>
-    </w:p>
-    <w:p>
-      <w:pPr>
-        <w:pStyle w:val="Normal"/>
-        <w:tabs>
-          <w:tab w:val="clear" w:pos="720"/>
-          <w:tab w:val="right" w:pos="10800" w:leader="none"/>
-        </w:tabs>
-        <w:spacing w:lineRule="auto" w:line="276"/>
-        <w:ind w:firstLine="720"/>
-        <w:rPr>
-          <w:rFonts w:ascii="Georgia" w:hAnsi="Georgia"/>
-        </w:rPr>
-      </w:pPr>
-      <w:r>
-        <w:rPr>
-          <w:rFonts w:ascii="Georgia" w:hAnsi="Georgia"/>
-          <w:b/>
-          <w:w w:val="110"/>
-        </w:rPr>
-        <w:t>Member/Club Leader</w:t>
-        <w:tab/>
-      </w:r>
-      <w:r>
-        <w:rPr>
-          <w:rFonts w:ascii="Georgia" w:hAnsi="Georgia"/>
-        </w:rPr>
-        <w:t>Columbia, Missouri</w:t>
-      </w:r>
-    </w:p>
-    <w:p>
-      <w:pPr>
-        <w:pStyle w:val="Normal"/>
-        <w:tabs>
-          <w:tab w:val="clear" w:pos="720"/>
-          <w:tab w:val="right" w:pos="10800" w:leader="none"/>
-        </w:tabs>
-        <w:spacing w:lineRule="auto" w:line="276"/>
-        <w:ind w:firstLine="720"/>
         <w:rPr/>
-      </w:pPr>
-      <w:r>
-        <w:rPr>
-          <w:rFonts w:ascii="Georgia" w:hAnsi="Georgia"/>
-          <w:u w:val="single"/>
-        </w:rPr>
-        <w:t>Missouri Computing Association</w:t>
-      </w:r>
-      <w:r>
-        <w:rPr>
-          <w:rFonts w:ascii="Georgia" w:hAnsi="Georgia"/>
-        </w:rPr>
-        <w:tab/>
-        <w:t xml:space="preserve"> August 2022 – Present</w:t>
-      </w:r>
-    </w:p>
-    <w:p>
-      <w:pPr>
-        <w:pStyle w:val="ListParagraph"/>
-        <w:numPr>
-          <w:ilvl w:val="0"/>
-          <w:numId w:val="1"/>
-        </w:numPr>
-        <w:tabs>
-          <w:tab w:val="clear" w:pos="720"/>
-          <w:tab w:val="left" w:pos="1557" w:leader="none"/>
-          <w:tab w:val="left" w:pos="1558" w:leader="none"/>
-          <w:tab w:val="right" w:pos="10080" w:leader="none"/>
-        </w:tabs>
-        <w:spacing w:lineRule="auto" w:line="252"/>
-        <w:ind w:left="1440" w:right="1283" w:hanging="360"/>
-        <w:rPr>
-          <w:rFonts w:ascii="Georgia" w:hAnsi="Georgia"/>
-        </w:rPr>
-      </w:pPr>
-      <w:r>
-        <w:rPr>
-          <w:rFonts w:ascii="Georgia" w:hAnsi="Georgia"/>
-          <w:w w:val="110"/>
-        </w:rPr>
-        <w:t>Organized</w:t>
-      </w:r>
-      <w:r>
-        <w:rPr>
-          <w:rFonts w:ascii="Georgia" w:hAnsi="Georgia"/>
-          <w:spacing w:val="-9"/>
-          <w:w w:val="110"/>
-        </w:rPr>
-        <w:t xml:space="preserve"> </w:t>
-      </w:r>
-      <w:r>
-        <w:rPr>
-          <w:rFonts w:ascii="Georgia" w:hAnsi="Georgia"/>
-          <w:w w:val="110"/>
-        </w:rPr>
-        <w:t>and led weekly meetings on various front-end topics such as HTML, CSS, and JavaScript</w:t>
-      </w:r>
-    </w:p>
-    <w:p>
-      <w:pPr>
-        <w:pStyle w:val="ListParagraph"/>
-        <w:numPr>
-          <w:ilvl w:val="0"/>
-          <w:numId w:val="1"/>
-        </w:numPr>
-        <w:tabs>
-          <w:tab w:val="clear" w:pos="720"/>
-          <w:tab w:val="left" w:pos="1557" w:leader="none"/>
-          <w:tab w:val="left" w:pos="1558" w:leader="none"/>
-          <w:tab w:val="right" w:pos="10080" w:leader="none"/>
-        </w:tabs>
-        <w:spacing w:lineRule="auto" w:line="252" w:before="8" w:after="0"/>
-        <w:ind w:left="1440" w:right="1108" w:hanging="360"/>
-        <w:rPr>
-          <w:rFonts w:ascii="Georgia" w:hAnsi="Georgia"/>
-        </w:rPr>
-      </w:pPr>
-      <w:r>
-        <w:rPr>
-          <w:rFonts w:ascii="Georgia" w:hAnsi="Georgia"/>
-          <w:w w:val="105"/>
-        </w:rPr>
-        <w:t>Expanded overall web development knowledge via interaction with peers and personal projects</w:t>
-      </w:r>
-    </w:p>
-    <w:p>
-      <w:pPr>
-        <w:pStyle w:val="ListParagraph"/>
-        <w:numPr>
-          <w:ilvl w:val="0"/>
-          <w:numId w:val="1"/>
-        </w:numPr>
-        <w:tabs>
-          <w:tab w:val="clear" w:pos="720"/>
-          <w:tab w:val="left" w:pos="1557" w:leader="none"/>
-          <w:tab w:val="left" w:pos="1558" w:leader="none"/>
-        </w:tabs>
-        <w:spacing w:lineRule="exact" w:line="289"/>
-        <w:rPr>
-          <w:rFonts w:ascii="Georgia" w:hAnsi="Georgia"/>
-        </w:rPr>
-      </w:pPr>
-      <w:r>
-        <w:rPr>
-          <w:rFonts w:ascii="Georgia" w:hAnsi="Georgia"/>
-          <w:w w:val="105"/>
-        </w:rPr>
-        <w:t>Attended various clubs meetings to enhance understanding of a wide variety of computer science topics, including machine learning, AI, and object-oriented programming</w:t>
-      </w:r>
-    </w:p>
-    <w:p>
-      <w:pPr>
-        <w:pStyle w:val="Normal"/>
-        <w:tabs>
-          <w:tab w:val="clear" w:pos="720"/>
-          <w:tab w:val="left" w:pos="1557" w:leader="none"/>
-          <w:tab w:val="left" w:pos="1558" w:leader="none"/>
-        </w:tabs>
-        <w:spacing w:lineRule="auto" w:line="252"/>
-        <w:ind w:right="1283" w:hanging="0"/>
-        <w:rPr>
-          <w:rFonts w:ascii="Georgia" w:hAnsi="Georgia"/>
-          <w:w w:val="105"/>
-          <w:sz w:val="24"/>
-        </w:rPr>
-      </w:pPr>
-      <w:r>
-        <w:rPr>
-          <w:rFonts w:ascii="Georgia" w:hAnsi="Georgia"/>
-          <w:w w:val="105"/>
-          <w:sz w:val="24"/>
-        </w:rPr>
-      </w:r>
-    </w:p>
-    <w:p>
-      <w:pPr>
-        <w:pStyle w:val="Normal"/>
-        <w:pBdr>
-          <w:bottom w:val="single" w:sz="6" w:space="1" w:color="000000"/>
-        </w:pBdr>
-        <w:spacing w:lineRule="auto" w:line="276"/>
-        <w:rPr>
-          <w:rFonts w:ascii="Georgia" w:hAnsi="Georgia"/>
-          <w:b/>
-          <w:b/>
-          <w:bCs/>
-          <w:sz w:val="30"/>
-          <w:szCs w:val="30"/>
-        </w:rPr>
-      </w:pPr>
-      <w:r>
-        <w:rPr>
-          <w:rFonts w:ascii="Georgia" w:hAnsi="Georgia"/>
-          <w:b/>
-          <w:bCs/>
-          <w:sz w:val="30"/>
-          <w:szCs w:val="30"/>
-        </w:rPr>
-        <w:t>Projects</w:t>
-      </w:r>
-    </w:p>
-    <w:p>
-      <w:pPr>
-        <w:pStyle w:val="Normal"/>
-        <w:tabs>
-          <w:tab w:val="clear" w:pos="720"/>
-          <w:tab w:val="left" w:pos="1557" w:leader="none"/>
-          <w:tab w:val="left" w:pos="1558" w:leader="none"/>
-          <w:tab w:val="right" w:pos="9360" w:leader="none"/>
-        </w:tabs>
-        <w:spacing w:lineRule="auto" w:line="252"/>
-        <w:ind w:right="1282" w:firstLine="720"/>
-        <w:rPr>
-          <w:rFonts w:ascii="Georgia" w:hAnsi="Georgia"/>
-        </w:rPr>
-      </w:pPr>
-      <w:r>
-        <w:rPr>
-          <w:rFonts w:ascii="Georgia" w:hAnsi="Georgia"/>
-          <w:b/>
-          <w:bCs/>
-          <w:w w:val="105"/>
-        </w:rPr>
-        <w:t>Weather Web App</w:t>
-      </w:r>
-    </w:p>
-    <w:p>
-      <w:pPr>
-        <w:pStyle w:val="ListParagraph"/>
-        <w:numPr>
-          <w:ilvl w:val="0"/>
-          <w:numId w:val="2"/>
-        </w:numPr>
-        <w:tabs>
-          <w:tab w:val="clear" w:pos="720"/>
-          <w:tab w:val="left" w:pos="1557" w:leader="none"/>
-          <w:tab w:val="left" w:pos="1558" w:leader="none"/>
-          <w:tab w:val="right" w:pos="9360" w:leader="none"/>
-        </w:tabs>
-        <w:spacing w:lineRule="auto" w:line="252"/>
-        <w:ind w:left="1440" w:right="1282" w:hanging="360"/>
-        <w:rPr>
-          <w:rFonts w:ascii="Georgia" w:hAnsi="Georgia"/>
-          <w:b/>
-          <w:b/>
-          <w:bCs/>
-          <w:w w:val="105"/>
-        </w:rPr>
-      </w:pPr>
-      <w:r>
-        <w:rPr>
-          <w:rFonts w:ascii="Georgia" w:hAnsi="Georgia"/>
-          <w:w w:val="105"/>
-        </w:rPr>
-        <w:t>Utilized asynchronous JavaScript for making API calls to retrieve weather data upon user search request</w:t>
-      </w:r>
-    </w:p>
-    <w:p>
-      <w:pPr>
-        <w:pStyle w:val="ListParagraph"/>
-        <w:numPr>
-          <w:ilvl w:val="0"/>
-          <w:numId w:val="2"/>
-        </w:numPr>
-        <w:tabs>
-          <w:tab w:val="clear" w:pos="720"/>
-          <w:tab w:val="left" w:pos="1557" w:leader="none"/>
-          <w:tab w:val="left" w:pos="1558" w:leader="none"/>
-          <w:tab w:val="right" w:pos="9360" w:leader="none"/>
-        </w:tabs>
-        <w:spacing w:lineRule="auto" w:line="252"/>
-        <w:ind w:left="1440" w:right="1282" w:hanging="360"/>
-        <w:rPr>
-          <w:rFonts w:ascii="Georgia" w:hAnsi="Georgia"/>
-          <w:b/>
-          <w:b/>
-          <w:bCs/>
-          <w:w w:val="105"/>
-        </w:rPr>
-      </w:pPr>
-      <w:r>
-        <w:rPr>
-          <w:rFonts w:ascii="Georgia" w:hAnsi="Georgia"/>
-          <w:w w:val="105"/>
-        </w:rPr>
-        <w:t>Added responsiveness via CSS to website elements to ensure better user experience on various screen sizes and on mobile</w:t>
-      </w:r>
-    </w:p>
-    <w:p>
-      <w:pPr>
-        <w:pStyle w:val="Normal"/>
-        <w:tabs>
-          <w:tab w:val="clear" w:pos="720"/>
-          <w:tab w:val="left" w:pos="1557" w:leader="none"/>
-          <w:tab w:val="left" w:pos="1558" w:leader="none"/>
-          <w:tab w:val="right" w:pos="9360" w:leader="none"/>
-        </w:tabs>
-        <w:spacing w:lineRule="auto" w:line="252"/>
-        <w:ind w:right="1282" w:firstLine="720"/>
-        <w:rPr>
-          <w:rFonts w:ascii="Georgia" w:hAnsi="Georgia"/>
-        </w:rPr>
-      </w:pPr>
-      <w:r>
-        <w:rPr>
-          <w:rFonts w:ascii="Georgia" w:hAnsi="Georgia"/>
-          <w:b/>
-          <w:bCs/>
-          <w:w w:val="105"/>
-        </w:rPr>
-        <w:t>Tiger Trail Game</w:t>
-      </w:r>
-    </w:p>
-    <w:p>
-      <w:pPr>
-        <w:pStyle w:val="ListParagraph"/>
-        <w:numPr>
-          <w:ilvl w:val="0"/>
-          <w:numId w:val="2"/>
-        </w:numPr>
-        <w:tabs>
-          <w:tab w:val="clear" w:pos="720"/>
-          <w:tab w:val="left" w:pos="1557" w:leader="none"/>
-          <w:tab w:val="left" w:pos="1558" w:leader="none"/>
-          <w:tab w:val="right" w:pos="9360" w:leader="none"/>
-        </w:tabs>
-        <w:spacing w:lineRule="auto" w:line="252"/>
-        <w:ind w:left="1440" w:right="1282" w:hanging="360"/>
-        <w:rPr>
-          <w:rFonts w:ascii="Georgia" w:hAnsi="Georgia"/>
-          <w:b/>
-          <w:b/>
-          <w:bCs/>
-          <w:w w:val="105"/>
-        </w:rPr>
-      </w:pPr>
-      <w:r>
-        <w:rPr>
-          <w:rFonts w:ascii="Georgia" w:hAnsi="Georgia"/>
-          <w:w w:val="105"/>
-        </w:rPr>
-        <w:t>Utilized Flask to coordinate the python back-end with the website front-end</w:t>
-      </w:r>
-    </w:p>
-    <w:p>
-      <w:pPr>
-        <w:pStyle w:val="ListParagraph"/>
-        <w:numPr>
-          <w:ilvl w:val="0"/>
-          <w:numId w:val="2"/>
-        </w:numPr>
-        <w:tabs>
-          <w:tab w:val="clear" w:pos="720"/>
-          <w:tab w:val="left" w:pos="1557" w:leader="none"/>
-          <w:tab w:val="left" w:pos="1558" w:leader="none"/>
-          <w:tab w:val="right" w:pos="9360" w:leader="none"/>
-        </w:tabs>
-        <w:spacing w:lineRule="auto" w:line="252"/>
-        <w:ind w:left="1440" w:right="1282" w:hanging="360"/>
-        <w:rPr>
-          <w:rFonts w:ascii="Georgia" w:hAnsi="Georgia"/>
-          <w:b/>
-          <w:b/>
-          <w:bCs/>
-          <w:w w:val="105"/>
-        </w:rPr>
-      </w:pPr>
-      <w:r>
-        <w:rPr>
-          <w:rFonts w:ascii="Georgia" w:hAnsi="Georgia"/>
-          <w:w w:val="105"/>
-        </w:rPr>
-        <w:t>Communicated with three teammates in the TigerHacks 2022 Hackathon and adapted to changes in the tech stack</w:t>
-      </w:r>
-    </w:p>
-    <w:p>
-      <w:pPr>
-        <w:pStyle w:val="Normal"/>
-        <w:tabs>
-          <w:tab w:val="clear" w:pos="720"/>
-          <w:tab w:val="left" w:pos="1557" w:leader="none"/>
-          <w:tab w:val="left" w:pos="1558" w:leader="none"/>
-          <w:tab w:val="right" w:pos="9360" w:leader="none"/>
-        </w:tabs>
-        <w:spacing w:lineRule="auto" w:line="252"/>
-        <w:ind w:right="1282" w:firstLine="720"/>
-        <w:rPr>
-          <w:rFonts w:ascii="Georgia" w:hAnsi="Georgia"/>
-        </w:rPr>
-      </w:pPr>
-      <w:r>
-        <w:rPr>
-          <w:rFonts w:ascii="Georgia" w:hAnsi="Georgia"/>
-          <w:b/>
-          <w:bCs/>
-          <w:w w:val="105"/>
-        </w:rPr>
-        <w:t>To-do List Website</w:t>
-      </w:r>
-    </w:p>
-    <w:p>
-      <w:pPr>
-        <w:pStyle w:val="ListParagraph"/>
-        <w:numPr>
-          <w:ilvl w:val="0"/>
-          <w:numId w:val="2"/>
-        </w:numPr>
-        <w:tabs>
-          <w:tab w:val="clear" w:pos="720"/>
-          <w:tab w:val="left" w:pos="1557" w:leader="none"/>
-          <w:tab w:val="left" w:pos="1558" w:leader="none"/>
-          <w:tab w:val="right" w:pos="9360" w:leader="none"/>
-        </w:tabs>
-        <w:spacing w:lineRule="auto" w:line="252"/>
-        <w:ind w:left="1440" w:right="1282" w:hanging="360"/>
-        <w:rPr>
-          <w:rFonts w:ascii="Georgia" w:hAnsi="Georgia"/>
-          <w:b/>
-          <w:b/>
-          <w:bCs/>
-          <w:w w:val="105"/>
-        </w:rPr>
-      </w:pPr>
-      <w:r>
-        <w:rPr>
-          <w:rFonts w:ascii="Georgia" w:hAnsi="Georgia"/>
-          <w:w w:val="105"/>
-        </w:rPr>
-        <w:t>Employed Webpack via npm to support bundling of multiple JavaScript modules used in project creation</w:t>
-      </w:r>
-    </w:p>
-    <w:p>
-      <w:pPr>
-        <w:pStyle w:val="ListParagraph"/>
-        <w:numPr>
-          <w:ilvl w:val="0"/>
-          <w:numId w:val="2"/>
-        </w:numPr>
-        <w:tabs>
-          <w:tab w:val="clear" w:pos="720"/>
-          <w:tab w:val="left" w:pos="1557" w:leader="none"/>
-          <w:tab w:val="left" w:pos="1558" w:leader="none"/>
-          <w:tab w:val="right" w:pos="9360" w:leader="none"/>
-        </w:tabs>
-        <w:spacing w:lineRule="auto" w:line="252"/>
-        <w:ind w:left="1440" w:right="1282" w:hanging="360"/>
-        <w:rPr>
-          <w:rFonts w:ascii="Georgia" w:hAnsi="Georgia"/>
-          <w:b/>
-          <w:b/>
-          <w:bCs/>
-          <w:w w:val="105"/>
-        </w:rPr>
-      </w:pPr>
-      <w:r>
-        <w:rPr>
-          <w:rFonts w:ascii="Georgia" w:hAnsi="Georgia"/>
-          <w:w w:val="105"/>
-        </w:rPr>
-        <w:t>Used localStorage to allow for maintenance of client data across browser sessions</w:t>
-      </w:r>
-    </w:p>
-    <w:p>
-      <w:pPr>
-        <w:pStyle w:val="Normal"/>
-        <w:pBdr>
-          <w:bottom w:val="single" w:sz="6" w:space="1" w:color="000000"/>
-        </w:pBdr>
-        <w:spacing w:lineRule="auto" w:line="276"/>
-        <w:rPr>
-          <w:rFonts w:ascii="Georgia" w:hAnsi="Georgia"/>
-          <w:b/>
-          <w:b/>
-          <w:bCs/>
-          <w:sz w:val="30"/>
-          <w:szCs w:val="30"/>
-        </w:rPr>
-      </w:pPr>
-      <w:r>
-        <w:rPr>
-          <w:rFonts w:ascii="Georgia" w:hAnsi="Georgia"/>
-          <w:b/>
-          <w:bCs/>
-          <w:sz w:val="30"/>
-          <w:szCs w:val="30"/>
-        </w:rPr>
-        <w:t>Skills</w:t>
-      </w:r>
-    </w:p>
-    <w:p>
-      <w:pPr>
-        <w:pStyle w:val="Normal"/>
-        <w:spacing w:lineRule="auto" w:line="252" w:before="27" w:after="0"/>
-        <w:ind w:right="1242" w:firstLine="720"/>
-        <w:rPr>
-          <w:rFonts w:ascii="Georgia" w:hAnsi="Georgia"/>
-        </w:rPr>
-      </w:pPr>
-      <w:r>
-        <w:rPr>
-          <w:rFonts w:ascii="Georgia" w:hAnsi="Georgia"/>
-          <w:b/>
-          <w:bCs/>
-        </w:rPr>
-        <w:t xml:space="preserve">Languages: </w:t>
-      </w:r>
-      <w:r>
-        <w:rPr>
-          <w:rFonts w:ascii="Georgia" w:hAnsi="Georgia"/>
-        </w:rPr>
-        <w:t>C, Python, HTML/CSS, JavaScript, SQL</w:t>
-      </w:r>
-    </w:p>
-    <w:p>
-      <w:pPr>
-        <w:pStyle w:val="Normal"/>
-        <w:spacing w:lineRule="auto" w:line="252" w:before="27" w:after="0"/>
-        <w:ind w:right="1242" w:firstLine="720"/>
-        <w:rPr>
-          <w:rFonts w:ascii="Georgia" w:hAnsi="Georgia"/>
-        </w:rPr>
-      </w:pPr>
-      <w:r>
-        <w:rPr>
-          <w:rFonts w:ascii="Georgia" w:hAnsi="Georgia"/>
-          <w:b/>
-          <w:bCs/>
-        </w:rPr>
-        <w:t xml:space="preserve">Tools: </w:t>
-      </w:r>
-      <w:r>
-        <w:rPr>
-          <w:rFonts w:ascii="Georgia" w:hAnsi="Georgia"/>
-        </w:rPr>
-        <w:t>Git, GitHub, Webpack, Excel</w:t>
       </w:r>
     </w:p>
     <w:sectPr>
@@ -1299,143 +1044,6 @@
   <w:abstractNum w:abstractNumId="2">
     <w:lvl w:ilvl="0">
       <w:start w:val="1"/>
-      <w:numFmt w:val="bullet"/>
-      <w:lvlText w:val=""/>
-      <w:lvlJc w:val="left"/>
-      <w:pPr>
-        <w:tabs>
-          <w:tab w:val="num" w:pos="0"/>
-        </w:tabs>
-        <w:ind w:left="1440" w:hanging="360"/>
-      </w:pPr>
-      <w:rPr>
-        <w:rFonts w:ascii="Symbol" w:hAnsi="Symbol" w:cs="Symbol" w:hint="default"/>
-      </w:rPr>
-    </w:lvl>
-    <w:lvl w:ilvl="1">
-      <w:start w:val="1"/>
-      <w:numFmt w:val="bullet"/>
-      <w:lvlText w:val="o"/>
-      <w:lvlJc w:val="left"/>
-      <w:pPr>
-        <w:tabs>
-          <w:tab w:val="num" w:pos="0"/>
-        </w:tabs>
-        <w:ind w:left="2160" w:hanging="360"/>
-      </w:pPr>
-      <w:rPr>
-        <w:rFonts w:ascii="Courier New" w:hAnsi="Courier New" w:cs="Courier New" w:hint="default"/>
-      </w:rPr>
-    </w:lvl>
-    <w:lvl w:ilvl="2">
-      <w:start w:val="1"/>
-      <w:numFmt w:val="bullet"/>
-      <w:lvlText w:val=""/>
-      <w:lvlJc w:val="left"/>
-      <w:pPr>
-        <w:tabs>
-          <w:tab w:val="num" w:pos="0"/>
-        </w:tabs>
-        <w:ind w:left="2880" w:hanging="360"/>
-      </w:pPr>
-      <w:rPr>
-        <w:rFonts w:ascii="Wingdings" w:hAnsi="Wingdings" w:cs="Wingdings" w:hint="default"/>
-      </w:rPr>
-    </w:lvl>
-    <w:lvl w:ilvl="3">
-      <w:start w:val="1"/>
-      <w:numFmt w:val="bullet"/>
-      <w:lvlText w:val=""/>
-      <w:lvlJc w:val="left"/>
-      <w:pPr>
-        <w:tabs>
-          <w:tab w:val="num" w:pos="0"/>
-        </w:tabs>
-        <w:ind w:left="3600" w:hanging="360"/>
-      </w:pPr>
-      <w:rPr>
-        <w:rFonts w:ascii="Symbol" w:hAnsi="Symbol" w:cs="Symbol" w:hint="default"/>
-      </w:rPr>
-    </w:lvl>
-    <w:lvl w:ilvl="4">
-      <w:start w:val="1"/>
-      <w:numFmt w:val="bullet"/>
-      <w:lvlText w:val="o"/>
-      <w:lvlJc w:val="left"/>
-      <w:pPr>
-        <w:tabs>
-          <w:tab w:val="num" w:pos="0"/>
-        </w:tabs>
-        <w:ind w:left="4320" w:hanging="360"/>
-      </w:pPr>
-      <w:rPr>
-        <w:rFonts w:ascii="Courier New" w:hAnsi="Courier New" w:cs="Courier New" w:hint="default"/>
-      </w:rPr>
-    </w:lvl>
-    <w:lvl w:ilvl="5">
-      <w:start w:val="1"/>
-      <w:numFmt w:val="bullet"/>
-      <w:lvlText w:val=""/>
-      <w:lvlJc w:val="left"/>
-      <w:pPr>
-        <w:tabs>
-          <w:tab w:val="num" w:pos="0"/>
-        </w:tabs>
-        <w:ind w:left="5040" w:hanging="360"/>
-      </w:pPr>
-      <w:rPr>
-        <w:rFonts w:ascii="Wingdings" w:hAnsi="Wingdings" w:cs="Wingdings" w:hint="default"/>
-      </w:rPr>
-    </w:lvl>
-    <w:lvl w:ilvl="6">
-      <w:start w:val="1"/>
-      <w:numFmt w:val="bullet"/>
-      <w:lvlText w:val=""/>
-      <w:lvlJc w:val="left"/>
-      <w:pPr>
-        <w:tabs>
-          <w:tab w:val="num" w:pos="0"/>
-        </w:tabs>
-        <w:ind w:left="5760" w:hanging="360"/>
-      </w:pPr>
-      <w:rPr>
-        <w:rFonts w:ascii="Symbol" w:hAnsi="Symbol" w:cs="Symbol" w:hint="default"/>
-      </w:rPr>
-    </w:lvl>
-    <w:lvl w:ilvl="7">
-      <w:start w:val="1"/>
-      <w:numFmt w:val="bullet"/>
-      <w:lvlText w:val="o"/>
-      <w:lvlJc w:val="left"/>
-      <w:pPr>
-        <w:tabs>
-          <w:tab w:val="num" w:pos="0"/>
-        </w:tabs>
-        <w:ind w:left="6480" w:hanging="360"/>
-      </w:pPr>
-      <w:rPr>
-        <w:rFonts w:ascii="Courier New" w:hAnsi="Courier New" w:cs="Courier New" w:hint="default"/>
-      </w:rPr>
-    </w:lvl>
-    <w:lvl w:ilvl="8">
-      <w:start w:val="1"/>
-      <w:numFmt w:val="bullet"/>
-      <w:lvlText w:val=""/>
-      <w:lvlJc w:val="left"/>
-      <w:pPr>
-        <w:tabs>
-          <w:tab w:val="num" w:pos="0"/>
-        </w:tabs>
-        <w:ind w:left="7200" w:hanging="360"/>
-      </w:pPr>
-      <w:rPr>
-        <w:rFonts w:ascii="Wingdings" w:hAnsi="Wingdings" w:cs="Wingdings" w:hint="default"/>
-      </w:rPr>
-    </w:lvl>
-  </w:abstractNum>
-  <w:abstractNum w:abstractNumId="3">
-    <w:lvl w:ilvl="0">
-      <w:start w:val="1"/>
       <w:numFmt w:val="none"/>
       <w:suff w:val="nothing"/>
       <w:lvlText w:val=""/>
@@ -1557,9 +1165,6 @@
   </w:num>
   <w:num w:numId="2">
     <w:abstractNumId w:val="2"/>
-  </w:num>
-  <w:num w:numId="3">
-    <w:abstractNumId w:val="3"/>
   </w:num>
 </w:numbering>
 </file>

</xml_diff>

<commit_message>
More work on doc template
</commit_message>
<xml_diff>
--- a/src/assets/template.docx
+++ b/src/assets/template.docx
@@ -437,6 +437,12 @@
         <w:tab/>
         <w:t>{startDate} – {#endDate}{endDate}{/}{#!endDate}Present{/}</w:t>
       </w:r>
+      <w:r>
+        <w:rPr>
+          <w:rFonts w:ascii="Georgia" w:hAnsi="Georgia"/>
+        </w:rPr>
+        <w:t>{#responsibilities}</w:t>
+      </w:r>
     </w:p>
     <w:p>
       <w:pPr>
@@ -458,7 +464,23 @@
         <w:rPr>
           <w:rFonts w:ascii="Georgia" w:hAnsi="Georgia"/>
         </w:rPr>
-        <w:t>{responsibilities}</w:t>
+        <w:t>{</w:t>
+      </w:r>
+      <w:r>
+        <w:rPr>
+          <w:rFonts w:ascii="Georgia" w:hAnsi="Georgia"/>
+        </w:rPr>
+        <w:t>.</w:t>
+      </w:r>
+      <w:r>
+        <w:rPr>
+          <w:rFonts w:ascii="Georgia" w:hAnsi="Georgia"/>
+        </w:rPr>
+        <w:t>}</w:t>
+      </w:r>
+      <w:r>
+        <w:rPr/>
+        <w:t>{/responsibilities}</w:t>
       </w:r>
     </w:p>
     <w:p>
@@ -480,7 +502,186 @@
       </w:pPr>
       <w:r>
         <w:rPr/>
-        <w:t>{/work}</w:t>
+        <w:t>{/</w:t>
+      </w:r>
+      <w:r>
+        <w:rPr/>
+        <w:t>work</w:t>
+      </w:r>
+      <w:r>
+        <w:rPr/>
+        <w:t>}</w:t>
+      </w:r>
+    </w:p>
+    <w:p>
+      <w:pPr>
+        <w:pStyle w:val="Normal"/>
+        <w:numPr>
+          <w:ilvl w:val="0"/>
+          <w:numId w:val="0"/>
+        </w:numPr>
+        <w:tabs>
+          <w:tab w:val="clear" w:pos="720"/>
+          <w:tab w:val="right" w:pos="10800" w:leader="none"/>
+        </w:tabs>
+        <w:spacing w:lineRule="auto" w:line="276"/>
+        <w:ind w:left="1440" w:hanging="0"/>
+        <w:rPr/>
+      </w:pPr>
+      <w:r>
+        <w:rPr>
+          <w:rFonts w:ascii="Georgia" w:hAnsi="Georgia"/>
+        </w:rPr>
+        <w:t>{/}</w:t>
+      </w:r>
+    </w:p>
+    <w:p>
+      <w:pPr>
+        <w:pStyle w:val="Normal"/>
+        <w:pBdr>
+          <w:bottom w:val="single" w:sz="6" w:space="1" w:color="000000"/>
+        </w:pBdr>
+        <w:spacing w:lineRule="auto" w:line="276"/>
+        <w:rPr>
+          <w:rFonts w:ascii="Georgia" w:hAnsi="Georgia"/>
+          <w:b/>
+          <w:b/>
+          <w:bCs/>
+          <w:sz w:val="30"/>
+          <w:szCs w:val="30"/>
+        </w:rPr>
+      </w:pPr>
+      <w:r>
+        <w:rPr>
+          <w:rFonts w:ascii="Georgia" w:hAnsi="Georgia"/>
+          <w:b/>
+          <w:bCs/>
+          <w:sz w:val="30"/>
+          <w:szCs w:val="30"/>
+        </w:rPr>
+        <w:t>{#volunteer.length &gt; 0}Volunteering/Service</w:t>
+      </w:r>
+    </w:p>
+    <w:p>
+      <w:pPr>
+        <w:pStyle w:val="Normal"/>
+        <w:tabs>
+          <w:tab w:val="clear" w:pos="720"/>
+          <w:tab w:val="right" w:pos="10800" w:leader="none"/>
+        </w:tabs>
+        <w:spacing w:lineRule="auto" w:line="276"/>
+        <w:ind w:hanging="0"/>
+        <w:rPr>
+          <w:rFonts w:ascii="Georgia" w:hAnsi="Georgia"/>
+        </w:rPr>
+      </w:pPr>
+      <w:r>
+        <w:rPr>
+          <w:rFonts w:ascii="Georgia" w:hAnsi="Georgia"/>
+          <w:b/>
+          <w:bCs/>
+        </w:rPr>
+        <w:t>{#volunteer}</w:t>
+      </w:r>
+    </w:p>
+    <w:p>
+      <w:pPr>
+        <w:pStyle w:val="Normal"/>
+        <w:tabs>
+          <w:tab w:val="clear" w:pos="720"/>
+          <w:tab w:val="right" w:pos="10800" w:leader="none"/>
+        </w:tabs>
+        <w:spacing w:lineRule="auto" w:line="276"/>
+        <w:ind w:firstLine="720"/>
+        <w:rPr>
+          <w:rFonts w:ascii="Georgia" w:hAnsi="Georgia"/>
+        </w:rPr>
+      </w:pPr>
+      <w:r>
+        <w:rPr>
+          <w:rFonts w:ascii="Georgia" w:hAnsi="Georgia"/>
+          <w:b/>
+          <w:bCs/>
+        </w:rPr>
+        <w:t>{position}</w:t>
+      </w:r>
+      <w:r>
+        <w:rPr>
+          <w:rFonts w:ascii="Georgia" w:hAnsi="Georgia"/>
+        </w:rPr>
+        <w:tab/>
+        <w:t>Columbia, Missouri</w:t>
+      </w:r>
+    </w:p>
+    <w:p>
+      <w:pPr>
+        <w:pStyle w:val="Normal"/>
+        <w:tabs>
+          <w:tab w:val="clear" w:pos="720"/>
+          <w:tab w:val="right" w:pos="10800" w:leader="none"/>
+        </w:tabs>
+        <w:spacing w:lineRule="auto" w:line="276"/>
+        <w:ind w:firstLine="720"/>
+        <w:rPr/>
+      </w:pPr>
+      <w:r>
+        <w:rPr>
+          <w:rFonts w:ascii="Georgia" w:hAnsi="Georgia"/>
+          <w:u w:val="single"/>
+        </w:rPr>
+        <w:t>{org}</w:t>
+      </w:r>
+      <w:r>
+        <w:rPr>
+          <w:rFonts w:ascii="Georgia" w:hAnsi="Georgia"/>
+        </w:rPr>
+        <w:tab/>
+        <w:t>{startDate} – {#endDate}{endDate}{/}{#!endDate}Present{/}</w:t>
+      </w:r>
+      <w:r>
+        <w:rPr>
+          <w:rFonts w:ascii="Georgia" w:hAnsi="Georgia"/>
+        </w:rPr>
+        <w:t>{#responsibilities}</w:t>
+      </w:r>
+    </w:p>
+    <w:p>
+      <w:pPr>
+        <w:pStyle w:val="ListParagraph"/>
+        <w:numPr>
+          <w:ilvl w:val="0"/>
+          <w:numId w:val="1"/>
+        </w:numPr>
+        <w:tabs>
+          <w:tab w:val="clear" w:pos="720"/>
+          <w:tab w:val="right" w:pos="9360" w:leader="none"/>
+        </w:tabs>
+        <w:spacing w:lineRule="auto" w:line="276"/>
+        <w:rPr>
+          <w:rFonts w:ascii="Georgia" w:hAnsi="Georgia"/>
+        </w:rPr>
+      </w:pPr>
+      <w:r>
+        <w:rPr>
+          <w:rFonts w:ascii="Georgia" w:hAnsi="Georgia"/>
+        </w:rPr>
+        <w:t>{</w:t>
+      </w:r>
+      <w:r>
+        <w:rPr>
+          <w:rFonts w:ascii="Georgia" w:hAnsi="Georgia"/>
+        </w:rPr>
+        <w:t>.</w:t>
+      </w:r>
+      <w:r>
+        <w:rPr>
+          <w:rFonts w:ascii="Georgia" w:hAnsi="Georgia"/>
+        </w:rPr>
+        <w:t>}</w:t>
+      </w:r>
+      <w:r>
+        <w:rPr/>
+        <w:t>{/responsibilities}</w:t>
       </w:r>
     </w:p>
     <w:p>
@@ -502,177 +703,36 @@
       </w:pPr>
       <w:r>
         <w:rPr/>
-        <w:t>{/}</w:t>
+        <w:t>{/</w:t>
+      </w:r>
+      <w:r>
+        <w:rPr/>
+        <w:t>volunteer</w:t>
+      </w:r>
+      <w:r>
+        <w:rPr/>
+        <w:t>}</w:t>
       </w:r>
     </w:p>
     <w:p>
       <w:pPr>
         <w:pStyle w:val="Normal"/>
-        <w:pBdr>
-          <w:bottom w:val="single" w:sz="6" w:space="1" w:color="000000"/>
-        </w:pBdr>
-        <w:spacing w:lineRule="auto" w:line="276"/>
-        <w:rPr>
-          <w:rFonts w:ascii="Georgia" w:hAnsi="Georgia"/>
-          <w:b/>
-          <w:b/>
-          <w:bCs/>
-          <w:sz w:val="30"/>
-          <w:szCs w:val="30"/>
-        </w:rPr>
-      </w:pPr>
-      <w:r>
-        <w:rPr>
-          <w:rFonts w:ascii="Georgia" w:hAnsi="Georgia"/>
-          <w:b/>
-          <w:bCs/>
-          <w:sz w:val="30"/>
-          <w:szCs w:val="30"/>
-        </w:rPr>
-        <w:t>{#volunteer.length &gt; 0}Volunteering/Service</w:t>
-      </w:r>
-    </w:p>
-    <w:p>
-      <w:pPr>
-        <w:pStyle w:val="Normal"/>
-        <w:tabs>
-          <w:tab w:val="clear" w:pos="720"/>
-          <w:tab w:val="right" w:pos="10800" w:leader="none"/>
-        </w:tabs>
-        <w:spacing w:lineRule="auto" w:line="276"/>
-        <w:ind w:hanging="0"/>
-        <w:rPr>
-          <w:rFonts w:ascii="Georgia" w:hAnsi="Georgia"/>
-        </w:rPr>
-      </w:pPr>
-      <w:r>
-        <w:rPr>
-          <w:rFonts w:ascii="Georgia" w:hAnsi="Georgia"/>
-          <w:b/>
-          <w:bCs/>
-        </w:rPr>
-        <w:t>{#volunteer}</w:t>
-      </w:r>
-    </w:p>
-    <w:p>
-      <w:pPr>
-        <w:pStyle w:val="Normal"/>
-        <w:tabs>
-          <w:tab w:val="clear" w:pos="720"/>
-          <w:tab w:val="right" w:pos="10800" w:leader="none"/>
-        </w:tabs>
-        <w:spacing w:lineRule="auto" w:line="276"/>
-        <w:ind w:firstLine="720"/>
-        <w:rPr>
-          <w:rFonts w:ascii="Georgia" w:hAnsi="Georgia"/>
-        </w:rPr>
-      </w:pPr>
-      <w:r>
-        <w:rPr>
-          <w:rFonts w:ascii="Georgia" w:hAnsi="Georgia"/>
-          <w:b/>
-          <w:bCs/>
-        </w:rPr>
-        <w:t>{position}</w:t>
-      </w:r>
-      <w:r>
-        <w:rPr>
-          <w:rFonts w:ascii="Georgia" w:hAnsi="Georgia"/>
-        </w:rPr>
-        <w:tab/>
-        <w:t>Columbia, Missouri</w:t>
-      </w:r>
-    </w:p>
-    <w:p>
-      <w:pPr>
-        <w:pStyle w:val="Normal"/>
-        <w:tabs>
-          <w:tab w:val="clear" w:pos="720"/>
-          <w:tab w:val="right" w:pos="10800" w:leader="none"/>
-        </w:tabs>
-        <w:spacing w:lineRule="auto" w:line="276"/>
-        <w:ind w:firstLine="720"/>
-        <w:rPr/>
-      </w:pPr>
-      <w:r>
-        <w:rPr>
-          <w:rFonts w:ascii="Georgia" w:hAnsi="Georgia"/>
-          <w:u w:val="single"/>
-        </w:rPr>
-        <w:t>{org}</w:t>
-      </w:r>
-      <w:r>
-        <w:rPr>
-          <w:rFonts w:ascii="Georgia" w:hAnsi="Georgia"/>
-        </w:rPr>
-        <w:tab/>
-        <w:t>{startDate} – {#endDate}{endDate}{/}{#!endDate}Present{/}</w:t>
-      </w:r>
-    </w:p>
-    <w:p>
-      <w:pPr>
-        <w:pStyle w:val="ListParagraph"/>
-        <w:numPr>
-          <w:ilvl w:val="0"/>
-          <w:numId w:val="1"/>
-        </w:numPr>
-        <w:tabs>
-          <w:tab w:val="clear" w:pos="720"/>
-          <w:tab w:val="right" w:pos="9360" w:leader="none"/>
-        </w:tabs>
-        <w:spacing w:lineRule="auto" w:line="276"/>
-        <w:rPr>
-          <w:rFonts w:ascii="Georgia" w:hAnsi="Georgia"/>
-        </w:rPr>
-      </w:pPr>
-      <w:r>
-        <w:rPr>
-          <w:rFonts w:ascii="Georgia" w:hAnsi="Georgia"/>
-        </w:rPr>
-        <w:t>{responsibilities}</w:t>
-      </w:r>
-    </w:p>
-    <w:p>
-      <w:pPr>
-        <w:pStyle w:val="ListParagraph"/>
         <w:numPr>
           <w:ilvl w:val="0"/>
           <w:numId w:val="0"/>
         </w:numPr>
         <w:tabs>
           <w:tab w:val="clear" w:pos="720"/>
-          <w:tab w:val="right" w:pos="9360" w:leader="none"/>
+          <w:tab w:val="right" w:pos="10800" w:leader="none"/>
         </w:tabs>
         <w:spacing w:lineRule="auto" w:line="276"/>
         <w:ind w:left="1440" w:hanging="0"/>
-        <w:rPr>
-          <w:rFonts w:ascii="Georgia" w:hAnsi="Georgia"/>
-        </w:rPr>
-      </w:pPr>
-      <w:r>
         <w:rPr/>
-        <w:t>{/volunteer}</w:t>
-      </w:r>
-    </w:p>
-    <w:p>
-      <w:pPr>
-        <w:pStyle w:val="ListParagraph"/>
-        <w:numPr>
-          <w:ilvl w:val="0"/>
-          <w:numId w:val="0"/>
-        </w:numPr>
-        <w:tabs>
-          <w:tab w:val="clear" w:pos="720"/>
-          <w:tab w:val="right" w:pos="9360" w:leader="none"/>
-        </w:tabs>
-        <w:spacing w:lineRule="auto" w:line="276"/>
-        <w:ind w:hanging="0"/>
-        <w:rPr>
-          <w:rFonts w:ascii="Georgia" w:hAnsi="Georgia"/>
-        </w:rPr>
-      </w:pPr>
-      <w:r>
-        <w:rPr/>
+      </w:pPr>
+      <w:r>
+        <w:rPr>
+          <w:rFonts w:ascii="Georgia" w:hAnsi="Georgia"/>
+        </w:rPr>
         <w:t>{/}</w:t>
       </w:r>
     </w:p>
@@ -831,6 +891,28 @@
     </w:p>
     <w:p>
       <w:pPr>
+        <w:pStyle w:val="Normal"/>
+        <w:numPr>
+          <w:ilvl w:val="0"/>
+          <w:numId w:val="0"/>
+        </w:numPr>
+        <w:tabs>
+          <w:tab w:val="clear" w:pos="720"/>
+          <w:tab w:val="right" w:pos="10800" w:leader="none"/>
+        </w:tabs>
+        <w:spacing w:lineRule="auto" w:line="276"/>
+        <w:ind w:left="1440" w:hanging="0"/>
+        <w:rPr/>
+      </w:pPr>
+      <w:r>
+        <w:rPr>
+          <w:rFonts w:ascii="Georgia" w:hAnsi="Georgia"/>
+        </w:rPr>
+        <w:t>{#responsibilities}</w:t>
+      </w:r>
+    </w:p>
+    <w:p>
+      <w:pPr>
         <w:pStyle w:val="ListParagraph"/>
         <w:numPr>
           <w:ilvl w:val="0"/>
@@ -849,27 +931,74 @@
         <w:rPr>
           <w:rFonts w:ascii="Georgia" w:hAnsi="Georgia"/>
         </w:rPr>
-        <w:t>{responsibilities}</w:t>
+        <w:t>{</w:t>
+      </w:r>
+      <w:r>
+        <w:rPr>
+          <w:rFonts w:ascii="Georgia" w:hAnsi="Georgia"/>
+        </w:rPr>
+        <w:t>.</w:t>
+      </w:r>
+      <w:r>
+        <w:rPr>
+          <w:rFonts w:ascii="Georgia" w:hAnsi="Georgia"/>
+        </w:rPr>
+        <w:t>}</w:t>
+      </w:r>
+      <w:r>
+        <w:rPr/>
+        <w:t>{/responsibilities}</w:t>
       </w:r>
     </w:p>
     <w:p>
       <w:pPr>
         <w:pStyle w:val="ListParagraph"/>
+        <w:numPr>
+          <w:ilvl w:val="0"/>
+          <w:numId w:val="0"/>
+        </w:numPr>
+        <w:tabs>
+          <w:tab w:val="clear" w:pos="720"/>
+          <w:tab w:val="right" w:pos="9360" w:leader="none"/>
+        </w:tabs>
+        <w:spacing w:lineRule="auto" w:line="276"/>
+        <w:ind w:left="1440" w:hanging="0"/>
+        <w:rPr>
+          <w:rFonts w:ascii="Georgia" w:hAnsi="Georgia"/>
+        </w:rPr>
+      </w:pPr>
+      <w:r>
         <w:rPr/>
-      </w:pPr>
+        <w:t>{/</w:t>
+      </w:r>
       <w:r>
         <w:rPr/>
-        <w:t>{/extra}</w:t>
-      </w:r>
-    </w:p>
-    <w:p>
-      <w:pPr>
-        <w:pStyle w:val="ListParagraph"/>
-        <w:ind w:hanging="0"/>
+        <w:t>extra</w:t>
+      </w:r>
+      <w:r>
         <w:rPr/>
-      </w:pPr>
-      <w:r>
+        <w:t>}</w:t>
+      </w:r>
+    </w:p>
+    <w:p>
+      <w:pPr>
+        <w:pStyle w:val="Normal"/>
+        <w:numPr>
+          <w:ilvl w:val="0"/>
+          <w:numId w:val="0"/>
+        </w:numPr>
+        <w:tabs>
+          <w:tab w:val="clear" w:pos="720"/>
+          <w:tab w:val="right" w:pos="10800" w:leader="none"/>
+        </w:tabs>
+        <w:spacing w:lineRule="auto" w:line="276"/>
+        <w:ind w:left="1440" w:hanging="0"/>
         <w:rPr/>
+      </w:pPr>
+      <w:r>
+        <w:rPr>
+          <w:rFonts w:ascii="Georgia" w:hAnsi="Georgia"/>
+        </w:rPr>
         <w:t>{/}</w:t>
       </w:r>
     </w:p>

</xml_diff>

<commit_message>
Added location property and fixed sizing issues
</commit_message>
<xml_diff>
--- a/src/assets/template.docx
+++ b/src/assets/template.docx
@@ -409,7 +409,12 @@
           <w:rFonts w:ascii="Georgia" w:hAnsi="Georgia"/>
         </w:rPr>
         <w:tab/>
-        <w:t>Columbia, Missouri</w:t>
+      </w:r>
+      <w:r>
+        <w:rPr>
+          <w:rFonts w:ascii="Georgia" w:hAnsi="Georgia"/>
+        </w:rPr>
+        <w:t>{location}</w:t>
       </w:r>
     </w:p>
     <w:p>
@@ -610,7 +615,12 @@
           <w:rFonts w:ascii="Georgia" w:hAnsi="Georgia"/>
         </w:rPr>
         <w:tab/>
-        <w:t>Columbia, Missouri</w:t>
+      </w:r>
+      <w:r>
+        <w:rPr>
+          <w:rFonts w:ascii="Georgia" w:hAnsi="Georgia"/>
+        </w:rPr>
+        <w:t>{location}</w:t>
       </w:r>
     </w:p>
     <w:p>
@@ -860,7 +870,12 @@
           <w:rFonts w:ascii="Georgia" w:hAnsi="Georgia"/>
         </w:rPr>
         <w:tab/>
-        <w:t>Columbia, Missouri</w:t>
+      </w:r>
+      <w:r>
+        <w:rPr>
+          <w:rFonts w:ascii="Georgia" w:hAnsi="Georgia"/>
+        </w:rPr>
+        <w:t>{location}</w:t>
       </w:r>
     </w:p>
     <w:p>

</xml_diff>

<commit_message>
small changes to template, changed high school degreeType
</commit_message>
<xml_diff>
--- a/src/assets/template.docx
+++ b/src/assets/template.docx
@@ -179,54 +179,10 @@
           <w:rFonts w:ascii="Georgia" w:hAnsi="Georgia"/>
           <w:b/>
           <w:bCs/>
-        </w:rPr>
-        <w:t>{degreeType} {</w:t>
-      </w:r>
-      <w:r>
-        <w:rPr>
-          <w:rFonts w:ascii="Georgia" w:hAnsi="Georgia"/>
-          <w:b/>
-          <w:bCs/>
-          <w:sz w:val="10"/>
-          <w:szCs w:val="10"/>
-        </w:rPr>
-        <w:t>#degreeType ==  “Doctorate”}</w:t>
-      </w:r>
-      <w:r>
-        <w:rPr>
-          <w:rFonts w:ascii="Georgia" w:hAnsi="Georgia"/>
-          <w:b/>
-          <w:bCs/>
-        </w:rPr>
-        <w:t>of{/}{</w:t>
-      </w:r>
-      <w:r>
-        <w:rPr>
-          <w:rFonts w:ascii="Georgia" w:hAnsi="Georgia"/>
-          <w:b/>
-          <w:bCs/>
-          <w:sz w:val="10"/>
-          <w:szCs w:val="10"/>
-        </w:rPr>
-        <w:t>#degreeType !=  “Doctorate”}</w:t>
-      </w:r>
-      <w:r>
-        <w:rPr>
-          <w:rFonts w:ascii="Georgia" w:hAnsi="Georgia"/>
-          <w:b/>
-          <w:bCs/>
-        </w:rPr>
-        <w:t>in{/} {</w:t>
-      </w:r>
-      <w:r>
-        <w:rPr>
-          <w:rFonts w:ascii="Georgia" w:hAnsi="Georgia"/>
-          <w:b/>
-          <w:bCs/>
-          <w:sz w:val="10"/>
-          <w:szCs w:val="10"/>
-        </w:rPr>
-        <w:t>degreeField}</w:t>
+          <w:sz w:val="22"/>
+          <w:szCs w:val="22"/>
+        </w:rPr>
+        <w:t>{degreeType} {#degreeField}{#degreeType ==  “Doctorate”}of{/}{#degreeType !=  “Doctorate”}in{/}{/} {degreeField}</w:t>
       </w:r>
       <w:r>
         <w:rPr>
@@ -337,6 +293,29 @@
     <w:p>
       <w:pPr>
         <w:pStyle w:val="Normal"/>
+        <w:rPr>
+          <w:rFonts w:ascii="Georgia" w:hAnsi="Georgia"/>
+          <w:b/>
+          <w:b/>
+          <w:bCs/>
+          <w:sz w:val="30"/>
+          <w:szCs w:val="30"/>
+        </w:rPr>
+      </w:pPr>
+      <w:r>
+        <w:rPr>
+          <w:rFonts w:ascii="Georgia" w:hAnsi="Georgia"/>
+          <w:b/>
+          <w:bCs/>
+          <w:sz w:val="30"/>
+          <w:szCs w:val="30"/>
+        </w:rPr>
+        <w:t>{#work.length &gt; 0}</w:t>
+      </w:r>
+    </w:p>
+    <w:p>
+      <w:pPr>
+        <w:pStyle w:val="Normal"/>
         <w:pBdr>
           <w:bottom w:val="single" w:sz="6" w:space="1" w:color="000000"/>
         </w:pBdr>
@@ -358,7 +337,7 @@
           <w:sz w:val="30"/>
           <w:szCs w:val="30"/>
         </w:rPr>
-        <w:t>{#work.length &gt; 0}Work Experience</w:t>
+        <w:t>Work Experience</w:t>
       </w:r>
     </w:p>
     <w:p>
@@ -409,11 +388,6 @@
           <w:rFonts w:ascii="Georgia" w:hAnsi="Georgia"/>
         </w:rPr>
         <w:tab/>
-      </w:r>
-      <w:r>
-        <w:rPr>
-          <w:rFonts w:ascii="Georgia" w:hAnsi="Georgia"/>
-        </w:rPr>
         <w:t>{location}</w:t>
       </w:r>
     </w:p>
@@ -440,13 +414,7 @@
           <w:rFonts w:ascii="Georgia" w:hAnsi="Georgia"/>
         </w:rPr>
         <w:tab/>
-        <w:t>{startDate} – {#endDate}{endDate}{/}{#!endDate}Present{/}</w:t>
-      </w:r>
-      <w:r>
-        <w:rPr>
-          <w:rFonts w:ascii="Georgia" w:hAnsi="Georgia"/>
-        </w:rPr>
-        <w:t>{#responsibilities}</w:t>
+        <w:t>{startDate} – {#endDate}{endDate}{/}{#!endDate}Present{/}{#responsibilities}</w:t>
       </w:r>
     </w:p>
     <w:p>
@@ -469,19 +437,7 @@
         <w:rPr>
           <w:rFonts w:ascii="Georgia" w:hAnsi="Georgia"/>
         </w:rPr>
-        <w:t>{</w:t>
-      </w:r>
-      <w:r>
-        <w:rPr>
-          <w:rFonts w:ascii="Georgia" w:hAnsi="Georgia"/>
-        </w:rPr>
-        <w:t>.</w:t>
-      </w:r>
-      <w:r>
-        <w:rPr>
-          <w:rFonts w:ascii="Georgia" w:hAnsi="Georgia"/>
-        </w:rPr>
-        <w:t>}</w:t>
+        <w:t>{.}</w:t>
       </w:r>
       <w:r>
         <w:rPr/>
@@ -507,15 +463,7 @@
       </w:pPr>
       <w:r>
         <w:rPr/>
-        <w:t>{/</w:t>
-      </w:r>
-      <w:r>
-        <w:rPr/>
-        <w:t>work</w:t>
-      </w:r>
-      <w:r>
-        <w:rPr/>
-        <w:t>}</w:t>
+        <w:t>{/work}</w:t>
       </w:r>
     </w:p>
     <w:p>
@@ -543,6 +491,29 @@
     <w:p>
       <w:pPr>
         <w:pStyle w:val="Normal"/>
+        <w:rPr>
+          <w:rFonts w:ascii="Georgia" w:hAnsi="Georgia"/>
+          <w:b/>
+          <w:b/>
+          <w:bCs/>
+          <w:sz w:val="30"/>
+          <w:szCs w:val="30"/>
+        </w:rPr>
+      </w:pPr>
+      <w:r>
+        <w:rPr>
+          <w:rFonts w:ascii="Georgia" w:hAnsi="Georgia"/>
+          <w:b/>
+          <w:bCs/>
+          <w:sz w:val="30"/>
+          <w:szCs w:val="30"/>
+        </w:rPr>
+        <w:t>{#volunteer.length &gt; 0}</w:t>
+      </w:r>
+    </w:p>
+    <w:p>
+      <w:pPr>
+        <w:pStyle w:val="Normal"/>
         <w:pBdr>
           <w:bottom w:val="single" w:sz="6" w:space="1" w:color="000000"/>
         </w:pBdr>
@@ -564,7 +535,7 @@
           <w:sz w:val="30"/>
           <w:szCs w:val="30"/>
         </w:rPr>
-        <w:t>{#volunteer.length &gt; 0}Volunteering/Service</w:t>
+        <w:t>Volunteering/Service</w:t>
       </w:r>
     </w:p>
     <w:p>
@@ -615,11 +586,6 @@
           <w:rFonts w:ascii="Georgia" w:hAnsi="Georgia"/>
         </w:rPr>
         <w:tab/>
-      </w:r>
-      <w:r>
-        <w:rPr>
-          <w:rFonts w:ascii="Georgia" w:hAnsi="Georgia"/>
-        </w:rPr>
         <w:t>{location}</w:t>
       </w:r>
     </w:p>
@@ -646,13 +612,7 @@
           <w:rFonts w:ascii="Georgia" w:hAnsi="Georgia"/>
         </w:rPr>
         <w:tab/>
-        <w:t>{startDate} – {#endDate}{endDate}{/}{#!endDate}Present{/}</w:t>
-      </w:r>
-      <w:r>
-        <w:rPr>
-          <w:rFonts w:ascii="Georgia" w:hAnsi="Georgia"/>
-        </w:rPr>
-        <w:t>{#responsibilities}</w:t>
+        <w:t>{startDate} – {#endDate}{endDate}{/}{#!endDate}Present{/}{#responsibilities}</w:t>
       </w:r>
     </w:p>
     <w:p>
@@ -675,19 +635,7 @@
         <w:rPr>
           <w:rFonts w:ascii="Georgia" w:hAnsi="Georgia"/>
         </w:rPr>
-        <w:t>{</w:t>
-      </w:r>
-      <w:r>
-        <w:rPr>
-          <w:rFonts w:ascii="Georgia" w:hAnsi="Georgia"/>
-        </w:rPr>
-        <w:t>.</w:t>
-      </w:r>
-      <w:r>
-        <w:rPr>
-          <w:rFonts w:ascii="Georgia" w:hAnsi="Georgia"/>
-        </w:rPr>
-        <w:t>}</w:t>
+        <w:t>{.}</w:t>
       </w:r>
       <w:r>
         <w:rPr/>
@@ -713,15 +661,7 @@
       </w:pPr>
       <w:r>
         <w:rPr/>
-        <w:t>{/</w:t>
-      </w:r>
-      <w:r>
-        <w:rPr/>
-        <w:t>volunteer</w:t>
-      </w:r>
-      <w:r>
-        <w:rPr/>
-        <w:t>}</w:t>
+        <w:t>{/volunteer}</w:t>
       </w:r>
     </w:p>
     <w:p>
@@ -744,6 +684,27 @@
           <w:rFonts w:ascii="Georgia" w:hAnsi="Georgia"/>
         </w:rPr>
         <w:t>{/}</w:t>
+      </w:r>
+    </w:p>
+    <w:p>
+      <w:pPr>
+        <w:pStyle w:val="ListParagraph"/>
+        <w:ind w:left="1557" w:hanging="0"/>
+        <w:rPr>
+          <w:b w:val="false"/>
+          <w:b w:val="false"/>
+          <w:bCs w:val="false"/>
+        </w:rPr>
+      </w:pPr>
+      <w:r>
+        <w:rPr>
+          <w:rFonts w:ascii="Georgia" w:hAnsi="Georgia"/>
+          <w:b/>
+          <w:bCs/>
+          <w:sz w:val="30"/>
+          <w:szCs w:val="30"/>
+        </w:rPr>
+        <w:t>{#extra.length &gt; 0}</w:t>
       </w:r>
     </w:p>
     <w:p>
@@ -761,7 +722,7 @@
           <w:tab w:val="right" w:pos="9360" w:leader="none"/>
         </w:tabs>
         <w:spacing w:lineRule="auto" w:line="276"/>
-        <w:ind w:hanging="0"/>
+        <w:ind w:left="0" w:hanging="0"/>
         <w:rPr>
           <w:b w:val="false"/>
           <w:b w:val="false"/>
@@ -776,7 +737,111 @@
           <w:sz w:val="30"/>
           <w:szCs w:val="30"/>
         </w:rPr>
-        <w:t>{#extra.length &gt; 0}</w:t>
+        <w:t>Extracurricular Activities</w:t>
+      </w:r>
+    </w:p>
+    <w:p>
+      <w:pPr>
+        <w:pStyle w:val="Normal"/>
+        <w:tabs>
+          <w:tab w:val="clear" w:pos="720"/>
+          <w:tab w:val="right" w:pos="10800" w:leader="none"/>
+        </w:tabs>
+        <w:spacing w:lineRule="auto" w:line="276"/>
+        <w:ind w:firstLine="720"/>
+        <w:rPr>
+          <w:rFonts w:ascii="Georgia" w:hAnsi="Georgia"/>
+        </w:rPr>
+      </w:pPr>
+      <w:r>
+        <w:rPr>
+          <w:rFonts w:ascii="Georgia" w:hAnsi="Georgia"/>
+          <w:b/>
+          <w:bCs/>
+        </w:rPr>
+        <w:t>{#extra}</w:t>
+      </w:r>
+    </w:p>
+    <w:p>
+      <w:pPr>
+        <w:pStyle w:val="Normal"/>
+        <w:tabs>
+          <w:tab w:val="clear" w:pos="720"/>
+          <w:tab w:val="right" w:pos="10800" w:leader="none"/>
+        </w:tabs>
+        <w:spacing w:lineRule="auto" w:line="276"/>
+        <w:ind w:firstLine="720"/>
+        <w:rPr>
+          <w:rFonts w:ascii="Georgia" w:hAnsi="Georgia"/>
+        </w:rPr>
+      </w:pPr>
+      <w:r>
+        <w:rPr>
+          <w:rFonts w:ascii="Georgia" w:hAnsi="Georgia"/>
+          <w:b/>
+          <w:bCs/>
+        </w:rPr>
+        <w:t>{position}</w:t>
+      </w:r>
+      <w:r>
+        <w:rPr>
+          <w:rFonts w:ascii="Georgia" w:hAnsi="Georgia"/>
+        </w:rPr>
+        <w:tab/>
+        <w:t>{location}</w:t>
+      </w:r>
+    </w:p>
+    <w:p>
+      <w:pPr>
+        <w:pStyle w:val="Normal"/>
+        <w:tabs>
+          <w:tab w:val="clear" w:pos="720"/>
+          <w:tab w:val="right" w:pos="10800" w:leader="none"/>
+        </w:tabs>
+        <w:spacing w:lineRule="auto" w:line="276"/>
+        <w:ind w:firstLine="720"/>
+        <w:rPr/>
+      </w:pPr>
+      <w:r>
+        <w:rPr>
+          <w:rFonts w:ascii="Georgia" w:hAnsi="Georgia"/>
+          <w:u w:val="single"/>
+        </w:rPr>
+        <w:t>{org}</w:t>
+      </w:r>
+      <w:r>
+        <w:rPr>
+          <w:rFonts w:ascii="Georgia" w:hAnsi="Georgia"/>
+        </w:rPr>
+        <w:tab/>
+        <w:t>{startDate} – {#endDate}{endDate}{/}{#!endDate}Present{/}{#responsibilities}</w:t>
+      </w:r>
+    </w:p>
+    <w:p>
+      <w:pPr>
+        <w:pStyle w:val="ListParagraph"/>
+        <w:numPr>
+          <w:ilvl w:val="0"/>
+          <w:numId w:val="1"/>
+        </w:numPr>
+        <w:tabs>
+          <w:tab w:val="clear" w:pos="720"/>
+          <w:tab w:val="right" w:pos="9360" w:leader="none"/>
+        </w:tabs>
+        <w:spacing w:lineRule="auto" w:line="276"/>
+        <w:rPr>
+          <w:rFonts w:ascii="Georgia" w:hAnsi="Georgia"/>
+        </w:rPr>
+      </w:pPr>
+      <w:r>
+        <w:rPr>
+          <w:rFonts w:ascii="Georgia" w:hAnsi="Georgia"/>
+        </w:rPr>
+        <w:t>{.}</w:t>
+      </w:r>
+      <w:r>
+        <w:rPr/>
+        <w:t>{/responsibilities}</w:t>
       </w:r>
     </w:p>
     <w:p>
@@ -786,213 +851,19 @@
           <w:ilvl w:val="0"/>
           <w:numId w:val="0"/>
         </w:numPr>
-        <w:pBdr>
-          <w:bottom w:val="single" w:sz="6" w:space="1" w:color="000000"/>
-        </w:pBdr>
         <w:tabs>
           <w:tab w:val="clear" w:pos="720"/>
           <w:tab w:val="right" w:pos="9360" w:leader="none"/>
         </w:tabs>
         <w:spacing w:lineRule="auto" w:line="276"/>
-        <w:ind w:hanging="0"/>
-        <w:rPr>
-          <w:b w:val="false"/>
-          <w:b w:val="false"/>
-          <w:bCs w:val="false"/>
-        </w:rPr>
-      </w:pPr>
-      <w:r>
-        <w:rPr>
-          <w:rFonts w:ascii="Georgia" w:hAnsi="Georgia"/>
-          <w:b/>
-          <w:bCs/>
-          <w:sz w:val="30"/>
-          <w:szCs w:val="30"/>
-        </w:rPr>
-        <w:t xml:space="preserve">Extracurricular </w:t>
-      </w:r>
-      <w:r>
-        <w:rPr>
-          <w:rFonts w:ascii="Georgia" w:hAnsi="Georgia"/>
-          <w:b/>
-          <w:bCs/>
-          <w:sz w:val="30"/>
-          <w:szCs w:val="30"/>
-        </w:rPr>
-        <w:t>Activities</w:t>
-      </w:r>
-    </w:p>
-    <w:p>
-      <w:pPr>
-        <w:pStyle w:val="Normal"/>
-        <w:tabs>
-          <w:tab w:val="clear" w:pos="720"/>
-          <w:tab w:val="right" w:pos="10800" w:leader="none"/>
-        </w:tabs>
-        <w:spacing w:lineRule="auto" w:line="276"/>
-        <w:ind w:firstLine="720"/>
-        <w:rPr>
-          <w:rFonts w:ascii="Georgia" w:hAnsi="Georgia"/>
-        </w:rPr>
-      </w:pPr>
-      <w:r>
-        <w:rPr>
-          <w:rFonts w:ascii="Georgia" w:hAnsi="Georgia"/>
-          <w:b/>
-          <w:bCs/>
-        </w:rPr>
-        <w:t>{#extra}</w:t>
-      </w:r>
-    </w:p>
-    <w:p>
-      <w:pPr>
-        <w:pStyle w:val="Normal"/>
-        <w:tabs>
-          <w:tab w:val="clear" w:pos="720"/>
-          <w:tab w:val="right" w:pos="10800" w:leader="none"/>
-        </w:tabs>
-        <w:spacing w:lineRule="auto" w:line="276"/>
-        <w:ind w:firstLine="720"/>
-        <w:rPr>
-          <w:rFonts w:ascii="Georgia" w:hAnsi="Georgia"/>
-        </w:rPr>
-      </w:pPr>
-      <w:r>
-        <w:rPr>
-          <w:rFonts w:ascii="Georgia" w:hAnsi="Georgia"/>
-          <w:b/>
-          <w:bCs/>
-        </w:rPr>
-        <w:t>{position}</w:t>
-      </w:r>
-      <w:r>
-        <w:rPr>
-          <w:rFonts w:ascii="Georgia" w:hAnsi="Georgia"/>
-        </w:rPr>
-        <w:tab/>
-      </w:r>
-      <w:r>
-        <w:rPr>
-          <w:rFonts w:ascii="Georgia" w:hAnsi="Georgia"/>
-        </w:rPr>
-        <w:t>{location}</w:t>
-      </w:r>
-    </w:p>
-    <w:p>
-      <w:pPr>
-        <w:pStyle w:val="Normal"/>
-        <w:tabs>
-          <w:tab w:val="clear" w:pos="720"/>
-          <w:tab w:val="right" w:pos="10800" w:leader="none"/>
-        </w:tabs>
-        <w:spacing w:lineRule="auto" w:line="276"/>
-        <w:ind w:firstLine="720"/>
+        <w:ind w:left="1440" w:hanging="0"/>
+        <w:rPr>
+          <w:rFonts w:ascii="Georgia" w:hAnsi="Georgia"/>
+        </w:rPr>
+      </w:pPr>
+      <w:r>
         <w:rPr/>
-      </w:pPr>
-      <w:r>
-        <w:rPr>
-          <w:rFonts w:ascii="Georgia" w:hAnsi="Georgia"/>
-          <w:u w:val="single"/>
-        </w:rPr>
-        <w:t>{org}</w:t>
-      </w:r>
-      <w:r>
-        <w:rPr>
-          <w:rFonts w:ascii="Georgia" w:hAnsi="Georgia"/>
-        </w:rPr>
-        <w:tab/>
-        <w:t>{startDate} – {#endDate}{endDate}{/}{#!endDate}Present{/}</w:t>
-      </w:r>
-    </w:p>
-    <w:p>
-      <w:pPr>
-        <w:pStyle w:val="Normal"/>
-        <w:numPr>
-          <w:ilvl w:val="0"/>
-          <w:numId w:val="0"/>
-        </w:numPr>
-        <w:tabs>
-          <w:tab w:val="clear" w:pos="720"/>
-          <w:tab w:val="right" w:pos="10800" w:leader="none"/>
-        </w:tabs>
-        <w:spacing w:lineRule="auto" w:line="276"/>
-        <w:ind w:left="1440" w:hanging="0"/>
-        <w:rPr/>
-      </w:pPr>
-      <w:r>
-        <w:rPr>
-          <w:rFonts w:ascii="Georgia" w:hAnsi="Georgia"/>
-        </w:rPr>
-        <w:t>{#responsibilities}</w:t>
-      </w:r>
-    </w:p>
-    <w:p>
-      <w:pPr>
-        <w:pStyle w:val="ListParagraph"/>
-        <w:numPr>
-          <w:ilvl w:val="0"/>
-          <w:numId w:val="1"/>
-        </w:numPr>
-        <w:tabs>
-          <w:tab w:val="clear" w:pos="720"/>
-          <w:tab w:val="right" w:pos="9360" w:leader="none"/>
-        </w:tabs>
-        <w:spacing w:lineRule="auto" w:line="276"/>
-        <w:rPr>
-          <w:rFonts w:ascii="Georgia" w:hAnsi="Georgia"/>
-        </w:rPr>
-      </w:pPr>
-      <w:r>
-        <w:rPr>
-          <w:rFonts w:ascii="Georgia" w:hAnsi="Georgia"/>
-        </w:rPr>
-        <w:t>{</w:t>
-      </w:r>
-      <w:r>
-        <w:rPr>
-          <w:rFonts w:ascii="Georgia" w:hAnsi="Georgia"/>
-        </w:rPr>
-        <w:t>.</w:t>
-      </w:r>
-      <w:r>
-        <w:rPr>
-          <w:rFonts w:ascii="Georgia" w:hAnsi="Georgia"/>
-        </w:rPr>
-        <w:t>}</w:t>
-      </w:r>
-      <w:r>
-        <w:rPr/>
-        <w:t>{/responsibilities}</w:t>
-      </w:r>
-    </w:p>
-    <w:p>
-      <w:pPr>
-        <w:pStyle w:val="ListParagraph"/>
-        <w:numPr>
-          <w:ilvl w:val="0"/>
-          <w:numId w:val="0"/>
-        </w:numPr>
-        <w:tabs>
-          <w:tab w:val="clear" w:pos="720"/>
-          <w:tab w:val="right" w:pos="9360" w:leader="none"/>
-        </w:tabs>
-        <w:spacing w:lineRule="auto" w:line="276"/>
-        <w:ind w:left="1440" w:hanging="0"/>
-        <w:rPr>
-          <w:rFonts w:ascii="Georgia" w:hAnsi="Georgia"/>
-        </w:rPr>
-      </w:pPr>
-      <w:r>
-        <w:rPr/>
-        <w:t>{/</w:t>
-      </w:r>
-      <w:r>
-        <w:rPr/>
-        <w:t>extra</w:t>
-      </w:r>
-      <w:r>
-        <w:rPr/>
-        <w:t>}</w:t>
+        <w:t>{/extra}</w:t>
       </w:r>
     </w:p>
     <w:p>

</xml_diff>

<commit_message>
added delete button for experiences
</commit_message>
<xml_diff>
--- a/src/assets/template.docx
+++ b/src/assets/template.docx
@@ -86,45 +86,6 @@
       </w:pPr>
       <w:r>
         <w:rPr>
-          <w:rStyle w:val="Vanitynamedomain"/>
-          <w:rFonts w:cs="Segoe UI" w:ascii="Georgia" w:hAnsi="Georgia"/>
-          <w:sz w:val="24"/>
-          <w:szCs w:val="24"/>
-          <w:shd w:fill="FFFFFF" w:val="clear"/>
-        </w:rPr>
-        <w:t xml:space="preserve">linkedin.com/in/ryan-wahle </w:t>
-      </w:r>
-      <w:r>
-        <w:rPr>
-          <w:rFonts w:ascii="Georgia" w:hAnsi="Georgia"/>
-          <w:spacing w:val="-2"/>
-          <w:sz w:val="24"/>
-          <w:szCs w:val="24"/>
-        </w:rPr>
-        <w:t xml:space="preserve">•  </w:t>
-      </w:r>
-      <w:r>
-        <w:rPr>
-          <w:rFonts w:ascii="Georgia" w:hAnsi="Georgia"/>
-          <w:sz w:val="24"/>
-          <w:szCs w:val="24"/>
-        </w:rPr>
-        <w:t>github.com/Derbzzzzzz</w:t>
-      </w:r>
-    </w:p>
-    <w:p>
-      <w:pPr>
-        <w:pStyle w:val="Normal"/>
-        <w:spacing w:before="80" w:after="0"/>
-        <w:jc w:val="center"/>
-        <w:rPr>
-          <w:rFonts w:ascii="Georgia" w:hAnsi="Georgia"/>
-          <w:sz w:val="24"/>
-          <w:szCs w:val="24"/>
-        </w:rPr>
-      </w:pPr>
-      <w:r>
-        <w:rPr>
           <w:rFonts w:ascii="Georgia" w:hAnsi="Georgia"/>
           <w:sz w:val="24"/>
           <w:szCs w:val="24"/>
@@ -491,6 +452,27 @@
     <w:p>
       <w:pPr>
         <w:pStyle w:val="Normal"/>
+        <w:numPr>
+          <w:ilvl w:val="0"/>
+          <w:numId w:val="0"/>
+        </w:numPr>
+        <w:tabs>
+          <w:tab w:val="clear" w:pos="720"/>
+          <w:tab w:val="right" w:pos="10800" w:leader="none"/>
+        </w:tabs>
+        <w:spacing w:lineRule="auto" w:line="276"/>
+        <w:ind w:left="1440" w:hanging="0"/>
+        <w:rPr>
+          <w:rFonts w:ascii="Georgia" w:hAnsi="Georgia"/>
+        </w:rPr>
+      </w:pPr>
+      <w:r>
+        <w:rPr/>
+      </w:r>
+    </w:p>
+    <w:p>
+      <w:pPr>
+        <w:pStyle w:val="Normal"/>
         <w:rPr>
           <w:rFonts w:ascii="Georgia" w:hAnsi="Georgia"/>
           <w:b/>
@@ -684,6 +666,27 @@
           <w:rFonts w:ascii="Georgia" w:hAnsi="Georgia"/>
         </w:rPr>
         <w:t>{/}</w:t>
+      </w:r>
+    </w:p>
+    <w:p>
+      <w:pPr>
+        <w:pStyle w:val="Normal"/>
+        <w:numPr>
+          <w:ilvl w:val="0"/>
+          <w:numId w:val="0"/>
+        </w:numPr>
+        <w:tabs>
+          <w:tab w:val="clear" w:pos="720"/>
+          <w:tab w:val="right" w:pos="10800" w:leader="none"/>
+        </w:tabs>
+        <w:spacing w:lineRule="auto" w:line="276"/>
+        <w:ind w:left="1440" w:hanging="0"/>
+        <w:rPr>
+          <w:rFonts w:ascii="Georgia" w:hAnsi="Georgia"/>
+        </w:rPr>
+      </w:pPr>
+      <w:r>
+        <w:rPr/>
       </w:r>
     </w:p>
     <w:p>

</xml_diff>

<commit_message>
small changes before merge
</commit_message>
<xml_diff>
--- a/src/assets/template.docx
+++ b/src/assets/template.docx
@@ -57,18 +57,16 @@
         <w:spacing w:before="80" w:after="0"/>
         <w:jc w:val="center"/>
         <w:rPr>
+          <w:sz w:val="22"/>
+          <w:szCs w:val="22"/>
+        </w:rPr>
+      </w:pPr>
+      <w:r>
+        <w:rPr>
           <w:rFonts w:ascii="Georgia" w:hAnsi="Georgia"/>
           <w:spacing w:val="-2"/>
-          <w:sz w:val="24"/>
-          <w:szCs w:val="24"/>
-        </w:rPr>
-      </w:pPr>
-      <w:r>
-        <w:rPr>
-          <w:rFonts w:ascii="Georgia" w:hAnsi="Georgia"/>
-          <w:spacing w:val="-2"/>
-          <w:sz w:val="24"/>
-          <w:szCs w:val="24"/>
+          <w:sz w:val="22"/>
+          <w:szCs w:val="22"/>
         </w:rPr>
         <w:t>{phoneNumber} • {email}</w:t>
       </w:r>

</xml_diff>